<commit_message>
Datasets update + dataset_utility commented + classification_bert created
</commit_message>
<xml_diff>
--- a/dataset/docx/Sport_rules.docx
+++ b/dataset/docx/Sport_rules.docx
@@ -1,30 +1,39 @@
 
 <file path=word/document.xml><?xml version="1.0" encoding="utf-8"?>
-<w:document xmlns:wpc="http://schemas.microsoft.com/office/word/2010/wordprocessingCanvas" xmlns:mc="http://schemas.openxmlformats.org/markup-compatibility/2006" xmlns:o="urn:schemas-microsoft-com:office:office" xmlns:r="http://schemas.openxmlformats.org/officeDocument/2006/relationships" xmlns:m="http://schemas.openxmlformats.org/officeDocument/2006/math" xmlns:v="urn:schemas-microsoft-com:vml" xmlns:wp14="http://schemas.microsoft.com/office/word/2010/wordprocessingDrawing" xmlns:wp="http://schemas.openxmlformats.org/drawingml/2006/wordprocessingDrawing" xmlns:w10="urn:schemas-microsoft-com:office:word" xmlns:w="http://schemas.openxmlformats.org/wordprocessingml/2006/main" xmlns:w14="http://schemas.microsoft.com/office/word/2010/wordml" xmlns:w15="http://schemas.microsoft.com/office/word/2012/wordml" xmlns:wpg="http://schemas.microsoft.com/office/word/2010/wordprocessingGroup" xmlns:wpi="http://schemas.microsoft.com/office/word/2010/wordprocessingInk" xmlns:wne="http://schemas.microsoft.com/office/word/2006/wordml" xmlns:wps="http://schemas.microsoft.com/office/word/2010/wordprocessingShape" mc:Ignorable="w14 w15 wp14">
+<w:document xmlns:wpc="http://schemas.microsoft.com/office/word/2010/wordprocessingCanvas" xmlns:cx="http://schemas.microsoft.com/office/drawing/2014/chartex" xmlns:cx1="http://schemas.microsoft.com/office/drawing/2015/9/8/chartex" xmlns:cx2="http://schemas.microsoft.com/office/drawing/2015/10/21/chartex" xmlns:cx3="http://schemas.microsoft.com/office/drawing/2016/5/9/chartex" xmlns:cx4="http://schemas.microsoft.com/office/drawing/2016/5/10/chartex" xmlns:cx5="http://schemas.microsoft.com/office/drawing/2016/5/11/chartex" xmlns:cx6="http://schemas.microsoft.com/office/drawing/2016/5/12/chartex" xmlns:cx7="http://schemas.microsoft.com/office/drawing/2016/5/13/chartex" xmlns:cx8="http://schemas.microsoft.com/office/drawing/2016/5/14/chartex" xmlns:mc="http://schemas.openxmlformats.org/markup-compatibility/2006" xmlns:aink="http://schemas.microsoft.com/office/drawing/2016/ink" xmlns:am3d="http://schemas.microsoft.com/office/drawing/2017/model3d" xmlns:o="urn:schemas-microsoft-com:office:office" xmlns:oel="http://schemas.microsoft.com/office/2019/extlst" xmlns:r="http://schemas.openxmlformats.org/officeDocument/2006/relationships" xmlns:m="http://schemas.openxmlformats.org/officeDocument/2006/math" xmlns:v="urn:schemas-microsoft-com:vml" xmlns:wp14="http://schemas.microsoft.com/office/word/2010/wordprocessingDrawing" xmlns:wp="http://schemas.openxmlformats.org/drawingml/2006/wordprocessingDrawing" xmlns:w10="urn:schemas-microsoft-com:office:word" xmlns:w="http://schemas.openxmlformats.org/wordprocessingml/2006/main" xmlns:w14="http://schemas.microsoft.com/office/word/2010/wordml" xmlns:w15="http://schemas.microsoft.com/office/word/2012/wordml" xmlns:w16cex="http://schemas.microsoft.com/office/word/2018/wordml/cex" xmlns:w16cid="http://schemas.microsoft.com/office/word/2016/wordml/cid" xmlns:w16="http://schemas.microsoft.com/office/word/2018/wordml" xmlns:w16sdtdh="http://schemas.microsoft.com/office/word/2020/wordml/sdtdatahash" xmlns:w16se="http://schemas.microsoft.com/office/word/2015/wordml/symex" xmlns:wpg="http://schemas.microsoft.com/office/word/2010/wordprocessingGroup" xmlns:wpi="http://schemas.microsoft.com/office/word/2010/wordprocessingInk" xmlns:wne="http://schemas.microsoft.com/office/word/2006/wordml" xmlns:wps="http://schemas.microsoft.com/office/word/2010/wordprocessingShape" mc:Ignorable="w14 w15 w16se w16cid w16 w16cex w16sdtdh wp14">
   <w:body>
-    <w:p xmlns:wp14="http://schemas.microsoft.com/office/word/2010/wordml" wp14:textId="1E6323B8">
+    <w:p>
       <w:pPr>
         <w:spacing w:line="257" w:lineRule="auto"/>
+        <w:rPr>
+          <w:lang w:val="en-US"/>
+        </w:rPr>
       </w:pPr>
       <w:r>
         <w:rPr>
-          <w:rFonts w:ascii="Calibri" w:hAnsi="Calibri" w:eastAsia="Calibri" w:cs="Calibri"/>
-          <w:i w:val="1"/>
-          <w:iCs w:val="1"/>
-          <w:noProof w:val="0"/>
-          <w:sz w:val="22"/>
-          <w:szCs w:val="22"/>
-          <w:u w:val="single"/>
-          <w:lang w:val="en-US"/>
-        </w:rPr>
-        <w:t>You must always show respect towards your opponents</w:t>
-      </w:r>
-      <w:r>
-        <w:rPr>
-          <w:rFonts w:ascii="Calibri" w:hAnsi="Calibri" w:eastAsia="Calibri" w:cs="Calibri"/>
-          <w:noProof w:val="0"/>
-          <w:sz w:val="22"/>
-          <w:szCs w:val="22"/>
+          <w:rFonts w:ascii="Calibri" w:eastAsia="Calibri" w:hAnsi="Calibri" w:cs="Calibri"/>
+          <w:i/>
+          <w:iCs/>
+          <w:u w:val="single"/>
+          <w:lang w:val="en-US"/>
+        </w:rPr>
+        <w:t xml:space="preserve">You must always show respect towards your </w:t>
+      </w:r>
+      <w:proofErr w:type="spellStart"/>
+      <w:r>
+        <w:rPr>
+          <w:rFonts w:ascii="Calibri" w:eastAsia="Calibri" w:hAnsi="Calibri" w:cs="Calibri"/>
+          <w:i/>
+          <w:iCs/>
+          <w:u w:val="single"/>
+          <w:lang w:val="en-US"/>
+        </w:rPr>
+        <w:t>opponents</w:t>
+      </w:r>
+      <w:proofErr w:type="spellEnd"/>
+      <w:r>
+        <w:rPr>
+          <w:rFonts w:ascii="Calibri" w:eastAsia="Calibri" w:hAnsi="Calibri" w:cs="Calibri"/>
           <w:u w:val="single"/>
           <w:lang w:val="en-US"/>
         </w:rPr>
@@ -32,12 +41,9 @@
       </w:r>
       <w:r>
         <w:rPr>
-          <w:rFonts w:ascii="Calibri" w:hAnsi="Calibri" w:eastAsia="Calibri" w:cs="Calibri"/>
-          <w:b w:val="1"/>
-          <w:bCs w:val="1"/>
-          <w:noProof w:val="0"/>
-          <w:sz w:val="22"/>
-          <w:szCs w:val="22"/>
+          <w:rFonts w:ascii="Calibri" w:eastAsia="Calibri" w:hAnsi="Calibri" w:cs="Calibri"/>
+          <w:b/>
+          <w:bCs/>
           <w:u w:val="single"/>
           <w:lang w:val="en-US"/>
         </w:rPr>
@@ -45,10 +51,7 @@
       </w:r>
       <w:r>
         <w:rPr>
-          <w:rFonts w:ascii="Calibri" w:hAnsi="Calibri" w:eastAsia="Calibri" w:cs="Calibri"/>
-          <w:noProof w:val="0"/>
-          <w:sz w:val="22"/>
-          <w:szCs w:val="22"/>
+          <w:rFonts w:ascii="Calibri" w:eastAsia="Calibri" w:hAnsi="Calibri" w:cs="Calibri"/>
           <w:u w:val="single"/>
           <w:lang w:val="en-US"/>
         </w:rPr>
@@ -56,22 +59,16 @@
       </w:r>
       <w:r>
         <w:rPr>
-          <w:rFonts w:ascii="Calibri" w:hAnsi="Calibri" w:eastAsia="Calibri" w:cs="Calibri"/>
-          <w:noProof w:val="0"/>
-          <w:sz w:val="22"/>
-          <w:szCs w:val="22"/>
+          <w:rFonts w:ascii="Calibri" w:eastAsia="Calibri" w:hAnsi="Calibri" w:cs="Calibri"/>
           <w:lang w:val="en-US"/>
         </w:rPr>
         <w:t xml:space="preserve"> The people that you are playing against are not your enemies and should be treated like any other person. It is important to maintain your morals and not engage in any disrespectful actions like screaming at or humiliating an opponent, even when frustrated. Most sports assess some sort of penalty or foul for unsportsmanlike conduct during a game or match. </w:t>
       </w:r>
       <w:r>
         <w:rPr>
-          <w:rFonts w:ascii="Calibri" w:hAnsi="Calibri" w:eastAsia="Calibri" w:cs="Calibri"/>
-          <w:b w:val="1"/>
-          <w:bCs w:val="1"/>
-          <w:noProof w:val="0"/>
-          <w:sz w:val="22"/>
-          <w:szCs w:val="22"/>
+          <w:rFonts w:ascii="Calibri" w:eastAsia="Calibri" w:hAnsi="Calibri" w:cs="Calibri"/>
+          <w:b/>
+          <w:bCs/>
           <w:u w:val="single"/>
           <w:lang w:val="en-US"/>
         </w:rPr>
@@ -79,10 +76,7 @@
       </w:r>
       <w:r>
         <w:rPr>
-          <w:rFonts w:ascii="Calibri" w:hAnsi="Calibri" w:eastAsia="Calibri" w:cs="Calibri"/>
-          <w:noProof w:val="0"/>
-          <w:sz w:val="22"/>
-          <w:szCs w:val="22"/>
+          <w:rFonts w:ascii="Calibri" w:eastAsia="Calibri" w:hAnsi="Calibri" w:cs="Calibri"/>
           <w:u w:val="single"/>
           <w:lang w:val="en-US"/>
         </w:rPr>
@@ -90,12 +84,9 @@
       </w:r>
       <w:r>
         <w:rPr>
-          <w:rFonts w:ascii="Calibri" w:hAnsi="Calibri" w:eastAsia="Calibri" w:cs="Calibri"/>
-          <w:i w:val="1"/>
-          <w:iCs w:val="1"/>
-          <w:noProof w:val="0"/>
-          <w:sz w:val="22"/>
-          <w:szCs w:val="22"/>
+          <w:rFonts w:ascii="Calibri" w:eastAsia="Calibri" w:hAnsi="Calibri" w:cs="Calibri"/>
+          <w:i/>
+          <w:iCs/>
           <w:u w:val="single"/>
           <w:lang w:val="en-US"/>
         </w:rPr>
@@ -103,38 +94,48 @@
       </w:r>
       <w:r>
         <w:rPr>
-          <w:rFonts w:ascii="Calibri" w:hAnsi="Calibri" w:eastAsia="Calibri" w:cs="Calibri"/>
-          <w:noProof w:val="0"/>
-          <w:sz w:val="22"/>
-          <w:szCs w:val="22"/>
+          <w:rFonts w:ascii="Calibri" w:eastAsia="Calibri" w:hAnsi="Calibri" w:cs="Calibri"/>
           <w:u w:val="single"/>
           <w:lang w:val="en-US"/>
         </w:rPr>
         <w:t xml:space="preserve">. </w:t>
       </w:r>
     </w:p>
-    <w:p xmlns:wp14="http://schemas.microsoft.com/office/word/2010/wordml" wp14:textId="496E7FEC">
+    <w:p>
       <w:pPr>
         <w:spacing w:line="257" w:lineRule="auto"/>
+        <w:rPr>
+          <w:lang w:val="en-US"/>
+        </w:rPr>
       </w:pPr>
       <w:r>
         <w:rPr>
-          <w:rFonts w:ascii="Calibri" w:hAnsi="Calibri" w:eastAsia="Calibri" w:cs="Calibri"/>
-          <w:noProof w:val="0"/>
-          <w:sz w:val="22"/>
-          <w:szCs w:val="22"/>
-          <w:lang w:val="en-US"/>
-        </w:rPr>
-        <w:t xml:space="preserve">Referees should be shown respect at all times before, during, and after any sporting event. </w:t>
-      </w:r>
-      <w:r>
-        <w:rPr>
-          <w:rFonts w:ascii="Calibri" w:hAnsi="Calibri" w:eastAsia="Calibri" w:cs="Calibri"/>
-          <w:i w:val="1"/>
-          <w:iCs w:val="1"/>
-          <w:noProof w:val="0"/>
-          <w:sz w:val="22"/>
-          <w:szCs w:val="22"/>
+          <w:rFonts w:ascii="Calibri" w:eastAsia="Calibri" w:hAnsi="Calibri" w:cs="Calibri"/>
+          <w:lang w:val="en-US"/>
+        </w:rPr>
+        <w:t xml:space="preserve">Referees should be </w:t>
+      </w:r>
+      <w:proofErr w:type="gramStart"/>
+      <w:r>
+        <w:rPr>
+          <w:rFonts w:ascii="Calibri" w:eastAsia="Calibri" w:hAnsi="Calibri" w:cs="Calibri"/>
+          <w:lang w:val="en-US"/>
+        </w:rPr>
+        <w:t>shown respect at all times</w:t>
+      </w:r>
+      <w:proofErr w:type="gramEnd"/>
+      <w:r>
+        <w:rPr>
+          <w:rFonts w:ascii="Calibri" w:eastAsia="Calibri" w:hAnsi="Calibri" w:cs="Calibri"/>
+          <w:lang w:val="en-US"/>
+        </w:rPr>
+        <w:t xml:space="preserve"> before, during, and after any sporting event. </w:t>
+      </w:r>
+      <w:r>
+        <w:rPr>
+          <w:rFonts w:ascii="Calibri" w:eastAsia="Calibri" w:hAnsi="Calibri" w:cs="Calibri"/>
+          <w:i/>
+          <w:iCs/>
           <w:u w:val="single"/>
           <w:lang w:val="en-US"/>
         </w:rPr>
@@ -142,34 +143,37 @@
       </w:r>
       <w:r>
         <w:rPr>
-          <w:rFonts w:ascii="Calibri" w:hAnsi="Calibri" w:eastAsia="Calibri" w:cs="Calibri"/>
-          <w:noProof w:val="0"/>
-          <w:sz w:val="22"/>
-          <w:szCs w:val="22"/>
+          <w:rFonts w:ascii="Calibri" w:eastAsia="Calibri" w:hAnsi="Calibri" w:cs="Calibri"/>
           <w:u w:val="single"/>
           <w:lang w:val="en-US"/>
         </w:rPr>
         <w:t xml:space="preserve"> </w:t>
       </w:r>
-      <w:r>
-        <w:rPr>
-          <w:rFonts w:ascii="Calibri" w:hAnsi="Calibri" w:eastAsia="Calibri" w:cs="Calibri"/>
-          <w:b w:val="1"/>
-          <w:bCs w:val="1"/>
-          <w:noProof w:val="0"/>
-          <w:sz w:val="22"/>
-          <w:szCs w:val="22"/>
-          <w:u w:val="single"/>
-          <w:lang w:val="en-US"/>
-        </w:rPr>
-        <w:t>due to the fact that typically calls cannot be reversed after they are already made</w:t>
-      </w:r>
-      <w:r>
-        <w:rPr>
-          <w:rFonts w:ascii="Calibri" w:hAnsi="Calibri" w:eastAsia="Calibri" w:cs="Calibri"/>
-          <w:noProof w:val="0"/>
-          <w:sz w:val="22"/>
-          <w:szCs w:val="22"/>
+      <w:proofErr w:type="gramStart"/>
+      <w:r>
+        <w:rPr>
+          <w:rFonts w:ascii="Calibri" w:eastAsia="Calibri" w:hAnsi="Calibri" w:cs="Calibri"/>
+          <w:b/>
+          <w:bCs/>
+          <w:u w:val="single"/>
+          <w:lang w:val="en-US"/>
+        </w:rPr>
+        <w:t>due to the fact that</w:t>
+      </w:r>
+      <w:proofErr w:type="gramEnd"/>
+      <w:r>
+        <w:rPr>
+          <w:rFonts w:ascii="Calibri" w:eastAsia="Calibri" w:hAnsi="Calibri" w:cs="Calibri"/>
+          <w:b/>
+          <w:bCs/>
+          <w:u w:val="single"/>
+          <w:lang w:val="en-US"/>
+        </w:rPr>
+        <w:t xml:space="preserve"> typically calls cannot be reversed after they are already made</w:t>
+      </w:r>
+      <w:r>
+        <w:rPr>
+          <w:rFonts w:ascii="Calibri" w:eastAsia="Calibri" w:hAnsi="Calibri" w:cs="Calibri"/>
           <w:u w:val="single"/>
           <w:lang w:val="en-US"/>
         </w:rPr>
@@ -177,22 +181,16 @@
       </w:r>
       <w:r>
         <w:rPr>
-          <w:rFonts w:ascii="Calibri" w:hAnsi="Calibri" w:eastAsia="Calibri" w:cs="Calibri"/>
-          <w:noProof w:val="0"/>
-          <w:sz w:val="22"/>
-          <w:szCs w:val="22"/>
+          <w:rFonts w:ascii="Calibri" w:eastAsia="Calibri" w:hAnsi="Calibri" w:cs="Calibri"/>
           <w:lang w:val="en-US"/>
         </w:rPr>
         <w:t xml:space="preserve"> </w:t>
       </w:r>
       <w:r>
         <w:rPr>
-          <w:rFonts w:ascii="Calibri" w:hAnsi="Calibri" w:eastAsia="Calibri" w:cs="Calibri"/>
-          <w:b w:val="1"/>
-          <w:bCs w:val="1"/>
-          <w:noProof w:val="0"/>
-          <w:sz w:val="22"/>
-          <w:szCs w:val="22"/>
+          <w:rFonts w:ascii="Calibri" w:eastAsia="Calibri" w:hAnsi="Calibri" w:cs="Calibri"/>
+          <w:b/>
+          <w:bCs/>
           <w:u w:val="single"/>
           <w:lang w:val="en-US"/>
         </w:rPr>
@@ -200,10 +198,7 @@
       </w:r>
       <w:r>
         <w:rPr>
-          <w:rFonts w:ascii="Calibri" w:hAnsi="Calibri" w:eastAsia="Calibri" w:cs="Calibri"/>
-          <w:noProof w:val="0"/>
-          <w:sz w:val="22"/>
-          <w:szCs w:val="22"/>
+          <w:rFonts w:ascii="Calibri" w:eastAsia="Calibri" w:hAnsi="Calibri" w:cs="Calibri"/>
           <w:u w:val="single"/>
           <w:lang w:val="en-US"/>
         </w:rPr>
@@ -211,12 +206,9 @@
       </w:r>
       <w:r>
         <w:rPr>
-          <w:rFonts w:ascii="Calibri" w:hAnsi="Calibri" w:eastAsia="Calibri" w:cs="Calibri"/>
-          <w:i w:val="1"/>
-          <w:iCs w:val="1"/>
-          <w:noProof w:val="0"/>
-          <w:sz w:val="22"/>
-          <w:szCs w:val="22"/>
+          <w:rFonts w:ascii="Calibri" w:eastAsia="Calibri" w:hAnsi="Calibri" w:cs="Calibri"/>
+          <w:i/>
+          <w:iCs/>
           <w:u w:val="single"/>
           <w:lang w:val="en-US"/>
         </w:rPr>
@@ -224,10 +216,7 @@
       </w:r>
       <w:r>
         <w:rPr>
-          <w:rFonts w:ascii="Calibri" w:hAnsi="Calibri" w:eastAsia="Calibri" w:cs="Calibri"/>
-          <w:noProof w:val="0"/>
-          <w:sz w:val="22"/>
-          <w:szCs w:val="22"/>
+          <w:rFonts w:ascii="Calibri" w:eastAsia="Calibri" w:hAnsi="Calibri" w:cs="Calibri"/>
           <w:u w:val="single"/>
           <w:lang w:val="en-US"/>
         </w:rPr>
@@ -235,22 +224,16 @@
       </w:r>
       <w:r>
         <w:rPr>
-          <w:rFonts w:ascii="Calibri" w:hAnsi="Calibri" w:eastAsia="Calibri" w:cs="Calibri"/>
-          <w:noProof w:val="0"/>
-          <w:sz w:val="22"/>
-          <w:szCs w:val="22"/>
+          <w:rFonts w:ascii="Calibri" w:eastAsia="Calibri" w:hAnsi="Calibri" w:cs="Calibri"/>
           <w:lang w:val="en-US"/>
         </w:rPr>
         <w:t xml:space="preserve"> </w:t>
       </w:r>
       <w:r>
         <w:rPr>
-          <w:rFonts w:ascii="Calibri" w:hAnsi="Calibri" w:eastAsia="Calibri" w:cs="Calibri"/>
-          <w:b w:val="1"/>
-          <w:bCs w:val="1"/>
-          <w:noProof w:val="0"/>
-          <w:sz w:val="22"/>
-          <w:szCs w:val="22"/>
+          <w:rFonts w:ascii="Calibri" w:eastAsia="Calibri" w:hAnsi="Calibri" w:cs="Calibri"/>
+          <w:b/>
+          <w:bCs/>
           <w:u w:val="single"/>
           <w:lang w:val="en-US"/>
         </w:rPr>
@@ -258,10 +241,7 @@
       </w:r>
       <w:r>
         <w:rPr>
-          <w:rFonts w:ascii="Calibri" w:hAnsi="Calibri" w:eastAsia="Calibri" w:cs="Calibri"/>
-          <w:noProof w:val="0"/>
-          <w:sz w:val="22"/>
-          <w:szCs w:val="22"/>
+          <w:rFonts w:ascii="Calibri" w:eastAsia="Calibri" w:hAnsi="Calibri" w:cs="Calibri"/>
           <w:u w:val="single"/>
           <w:lang w:val="en-US"/>
         </w:rPr>
@@ -269,12 +249,9 @@
       </w:r>
       <w:r>
         <w:rPr>
-          <w:rFonts w:ascii="Calibri" w:hAnsi="Calibri" w:eastAsia="Calibri" w:cs="Calibri"/>
-          <w:i w:val="1"/>
-          <w:iCs w:val="1"/>
-          <w:noProof w:val="0"/>
-          <w:sz w:val="22"/>
-          <w:szCs w:val="22"/>
+          <w:rFonts w:ascii="Calibri" w:eastAsia="Calibri" w:hAnsi="Calibri" w:cs="Calibri"/>
+          <w:i/>
+          <w:iCs/>
           <w:u w:val="single"/>
           <w:lang w:val="en-US"/>
         </w:rPr>
@@ -282,10 +259,7 @@
       </w:r>
       <w:r>
         <w:rPr>
-          <w:rFonts w:ascii="Calibri" w:hAnsi="Calibri" w:eastAsia="Calibri" w:cs="Calibri"/>
-          <w:noProof w:val="0"/>
-          <w:sz w:val="22"/>
-          <w:szCs w:val="22"/>
+          <w:rFonts w:ascii="Calibri" w:eastAsia="Calibri" w:hAnsi="Calibri" w:cs="Calibri"/>
           <w:u w:val="single"/>
           <w:lang w:val="en-US"/>
         </w:rPr>
@@ -293,22 +267,16 @@
       </w:r>
       <w:r>
         <w:rPr>
-          <w:rFonts w:ascii="Calibri" w:hAnsi="Calibri" w:eastAsia="Calibri" w:cs="Calibri"/>
-          <w:noProof w:val="0"/>
-          <w:sz w:val="22"/>
-          <w:szCs w:val="22"/>
+          <w:rFonts w:ascii="Calibri" w:eastAsia="Calibri" w:hAnsi="Calibri" w:cs="Calibri"/>
           <w:lang w:val="en-US"/>
         </w:rPr>
         <w:t xml:space="preserve"> </w:t>
       </w:r>
       <w:r>
         <w:rPr>
-          <w:rFonts w:ascii="Calibri" w:hAnsi="Calibri" w:eastAsia="Calibri" w:cs="Calibri"/>
-          <w:i w:val="1"/>
-          <w:iCs w:val="1"/>
-          <w:noProof w:val="0"/>
-          <w:sz w:val="22"/>
-          <w:szCs w:val="22"/>
+          <w:rFonts w:ascii="Calibri" w:eastAsia="Calibri" w:hAnsi="Calibri" w:cs="Calibri"/>
+          <w:i/>
+          <w:iCs/>
           <w:u w:val="single"/>
           <w:lang w:val="en-US"/>
         </w:rPr>
@@ -316,10 +284,7 @@
       </w:r>
       <w:r>
         <w:rPr>
-          <w:rFonts w:ascii="Calibri" w:hAnsi="Calibri" w:eastAsia="Calibri" w:cs="Calibri"/>
-          <w:noProof w:val="0"/>
-          <w:sz w:val="22"/>
-          <w:szCs w:val="22"/>
+          <w:rFonts w:ascii="Calibri" w:eastAsia="Calibri" w:hAnsi="Calibri" w:cs="Calibri"/>
           <w:u w:val="single"/>
           <w:lang w:val="en-US"/>
         </w:rPr>
@@ -327,12 +292,9 @@
       </w:r>
       <w:r>
         <w:rPr>
-          <w:rFonts w:ascii="Calibri" w:hAnsi="Calibri" w:eastAsia="Calibri" w:cs="Calibri"/>
-          <w:b w:val="1"/>
-          <w:bCs w:val="1"/>
-          <w:noProof w:val="0"/>
-          <w:sz w:val="22"/>
-          <w:szCs w:val="22"/>
+          <w:rFonts w:ascii="Calibri" w:eastAsia="Calibri" w:hAnsi="Calibri" w:cs="Calibri"/>
+          <w:b/>
+          <w:bCs/>
           <w:u w:val="single"/>
           <w:lang w:val="en-US"/>
         </w:rPr>
@@ -340,36 +302,30 @@
       </w:r>
       <w:r>
         <w:rPr>
-          <w:rFonts w:ascii="Calibri" w:hAnsi="Calibri" w:eastAsia="Calibri" w:cs="Calibri"/>
-          <w:noProof w:val="0"/>
-          <w:sz w:val="22"/>
-          <w:szCs w:val="22"/>
+          <w:rFonts w:ascii="Calibri" w:eastAsia="Calibri" w:hAnsi="Calibri" w:cs="Calibri"/>
           <w:u w:val="single"/>
           <w:lang w:val="en-US"/>
         </w:rPr>
         <w:t>.</w:t>
       </w:r>
     </w:p>
-    <w:p xmlns:wp14="http://schemas.microsoft.com/office/word/2010/wordml" wp14:textId="14A7F07C">
+    <w:p>
       <w:pPr>
         <w:spacing w:line="257" w:lineRule="auto"/>
+        <w:rPr>
+          <w:lang w:val="en-US"/>
+        </w:rPr>
       </w:pPr>
       <w:r>
         <w:rPr>
-          <w:rFonts w:ascii="Calibri" w:hAnsi="Calibri" w:eastAsia="Calibri" w:cs="Calibri"/>
-          <w:noProof w:val="0"/>
-          <w:sz w:val="22"/>
-          <w:szCs w:val="22"/>
+          <w:rFonts w:ascii="Calibri" w:eastAsia="Calibri" w:hAnsi="Calibri" w:cs="Calibri"/>
           <w:lang w:val="en-US"/>
         </w:rPr>
         <w:t xml:space="preserve">In any sporting event, the coach should be seen as the boss of all the players. No worker would show disrespect to their boss and think that they would get away with it. </w:t>
       </w:r>
       <w:r>
         <w:rPr>
-          <w:rFonts w:ascii="Calibri" w:hAnsi="Calibri" w:eastAsia="Calibri" w:cs="Calibri"/>
-          <w:noProof w:val="0"/>
-          <w:sz w:val="22"/>
-          <w:szCs w:val="22"/>
+          <w:rFonts w:ascii="Calibri" w:eastAsia="Calibri" w:hAnsi="Calibri" w:cs="Calibri"/>
           <w:u w:val="single"/>
           <w:lang w:val="en-US"/>
         </w:rPr>
@@ -377,12 +333,9 @@
       </w:r>
       <w:r>
         <w:rPr>
-          <w:rFonts w:ascii="Calibri" w:hAnsi="Calibri" w:eastAsia="Calibri" w:cs="Calibri"/>
-          <w:i w:val="1"/>
-          <w:iCs w:val="1"/>
-          <w:noProof w:val="0"/>
-          <w:sz w:val="22"/>
-          <w:szCs w:val="22"/>
+          <w:rFonts w:ascii="Calibri" w:eastAsia="Calibri" w:hAnsi="Calibri" w:cs="Calibri"/>
+          <w:i/>
+          <w:iCs/>
           <w:u w:val="single"/>
           <w:lang w:val="en-US"/>
         </w:rPr>
@@ -390,10 +343,7 @@
       </w:r>
       <w:r>
         <w:rPr>
-          <w:rFonts w:ascii="Calibri" w:hAnsi="Calibri" w:eastAsia="Calibri" w:cs="Calibri"/>
-          <w:noProof w:val="0"/>
-          <w:sz w:val="22"/>
-          <w:szCs w:val="22"/>
+          <w:rFonts w:ascii="Calibri" w:eastAsia="Calibri" w:hAnsi="Calibri" w:cs="Calibri"/>
           <w:u w:val="single"/>
           <w:lang w:val="en-US"/>
         </w:rPr>
@@ -401,12 +351,9 @@
       </w:r>
       <w:r>
         <w:rPr>
-          <w:rFonts w:ascii="Calibri" w:hAnsi="Calibri" w:eastAsia="Calibri" w:cs="Calibri"/>
-          <w:b w:val="1"/>
-          <w:bCs w:val="1"/>
-          <w:noProof w:val="0"/>
-          <w:sz w:val="22"/>
-          <w:szCs w:val="22"/>
+          <w:rFonts w:ascii="Calibri" w:eastAsia="Calibri" w:hAnsi="Calibri" w:cs="Calibri"/>
+          <w:b/>
+          <w:bCs/>
           <w:u w:val="single"/>
           <w:lang w:val="en-US"/>
         </w:rPr>
@@ -414,10 +361,7 @@
       </w:r>
       <w:r>
         <w:rPr>
-          <w:rFonts w:ascii="Calibri" w:hAnsi="Calibri" w:eastAsia="Calibri" w:cs="Calibri"/>
-          <w:noProof w:val="0"/>
-          <w:sz w:val="22"/>
-          <w:szCs w:val="22"/>
+          <w:rFonts w:ascii="Calibri" w:eastAsia="Calibri" w:hAnsi="Calibri" w:cs="Calibri"/>
           <w:u w:val="single"/>
           <w:lang w:val="en-US"/>
         </w:rPr>
@@ -425,22 +369,16 @@
       </w:r>
       <w:r>
         <w:rPr>
-          <w:rFonts w:ascii="Calibri" w:hAnsi="Calibri" w:eastAsia="Calibri" w:cs="Calibri"/>
-          <w:noProof w:val="0"/>
-          <w:sz w:val="22"/>
-          <w:szCs w:val="22"/>
+          <w:rFonts w:ascii="Calibri" w:eastAsia="Calibri" w:hAnsi="Calibri" w:cs="Calibri"/>
           <w:lang w:val="en-US"/>
         </w:rPr>
         <w:t xml:space="preserve"> Disrespecting the coach could include actions like disobeying instructions, talking negatively about them, or substituting themselves into the game without permission. </w:t>
       </w:r>
       <w:r>
         <w:rPr>
-          <w:rFonts w:ascii="Calibri" w:hAnsi="Calibri" w:eastAsia="Calibri" w:cs="Calibri"/>
-          <w:b w:val="1"/>
-          <w:bCs w:val="1"/>
-          <w:noProof w:val="0"/>
-          <w:sz w:val="22"/>
-          <w:szCs w:val="22"/>
+          <w:rFonts w:ascii="Calibri" w:eastAsia="Calibri" w:hAnsi="Calibri" w:cs="Calibri"/>
+          <w:b/>
+          <w:bCs/>
           <w:u w:val="single"/>
           <w:lang w:val="en-US"/>
         </w:rPr>
@@ -448,10 +386,7 @@
       </w:r>
       <w:r>
         <w:rPr>
-          <w:rFonts w:ascii="Calibri" w:hAnsi="Calibri" w:eastAsia="Calibri" w:cs="Calibri"/>
-          <w:noProof w:val="0"/>
-          <w:sz w:val="22"/>
-          <w:szCs w:val="22"/>
+          <w:rFonts w:ascii="Calibri" w:eastAsia="Calibri" w:hAnsi="Calibri" w:cs="Calibri"/>
           <w:u w:val="single"/>
           <w:lang w:val="en-US"/>
         </w:rPr>
@@ -459,12 +394,9 @@
       </w:r>
       <w:r>
         <w:rPr>
-          <w:rFonts w:ascii="Calibri" w:hAnsi="Calibri" w:eastAsia="Calibri" w:cs="Calibri"/>
-          <w:i w:val="1"/>
-          <w:iCs w:val="1"/>
-          <w:noProof w:val="0"/>
-          <w:sz w:val="22"/>
-          <w:szCs w:val="22"/>
+          <w:rFonts w:ascii="Calibri" w:eastAsia="Calibri" w:hAnsi="Calibri" w:cs="Calibri"/>
+          <w:i/>
+          <w:iCs/>
           <w:u w:val="single"/>
           <w:lang w:val="en-US"/>
         </w:rPr>
@@ -472,10 +404,7 @@
       </w:r>
       <w:r>
         <w:rPr>
-          <w:rFonts w:ascii="Calibri" w:hAnsi="Calibri" w:eastAsia="Calibri" w:cs="Calibri"/>
-          <w:noProof w:val="0"/>
-          <w:sz w:val="22"/>
-          <w:szCs w:val="22"/>
+          <w:rFonts w:ascii="Calibri" w:eastAsia="Calibri" w:hAnsi="Calibri" w:cs="Calibri"/>
           <w:u w:val="single"/>
           <w:lang w:val="en-US"/>
         </w:rPr>
@@ -483,37 +412,47 @@
       </w:r>
       <w:r>
         <w:rPr>
-          <w:rFonts w:ascii="Calibri" w:hAnsi="Calibri" w:eastAsia="Calibri" w:cs="Calibri"/>
-          <w:noProof w:val="0"/>
-          <w:sz w:val="22"/>
-          <w:szCs w:val="22"/>
-          <w:lang w:val="en-US"/>
-        </w:rPr>
-        <w:t xml:space="preserve"> Respecting your coach is something that kids learn from a young age since coaches are usually older than the players and summon respect from them. For a team to function effectively, it is vital that all players follow the instructions of their coaches and show respect towards them at all times...</w:t>
+          <w:rFonts w:ascii="Calibri" w:eastAsia="Calibri" w:hAnsi="Calibri" w:cs="Calibri"/>
+          <w:lang w:val="en-US"/>
+        </w:rPr>
+        <w:t xml:space="preserve"> Respecting your coach is something that kids learn from a young age since coaches are usually older than the players and summon respect from them. For a team to function effectively, it is vital that all players follow the instructions of their coaches and </w:t>
+      </w:r>
+      <w:proofErr w:type="gramStart"/>
+      <w:r>
+        <w:rPr>
+          <w:rFonts w:ascii="Calibri" w:eastAsia="Calibri" w:hAnsi="Calibri" w:cs="Calibri"/>
+          <w:lang w:val="en-US"/>
+        </w:rPr>
+        <w:t>show respect towards them at all times</w:t>
+      </w:r>
+      <w:proofErr w:type="gramEnd"/>
+      <w:r>
+        <w:rPr>
+          <w:rFonts w:ascii="Calibri" w:eastAsia="Calibri" w:hAnsi="Calibri" w:cs="Calibri"/>
+          <w:lang w:val="en-US"/>
+        </w:rPr>
+        <w:t>...</w:t>
       </w:r>
     </w:p>
-    <w:p xmlns:wp14="http://schemas.microsoft.com/office/word/2010/wordml" wp14:textId="23AFEEF6">
+    <w:p>
       <w:pPr>
         <w:spacing w:line="257" w:lineRule="auto"/>
+        <w:rPr>
+          <w:lang w:val="en-US"/>
+        </w:rPr>
       </w:pPr>
       <w:r>
         <w:rPr>
-          <w:rFonts w:ascii="Calibri" w:hAnsi="Calibri" w:eastAsia="Calibri" w:cs="Calibri"/>
-          <w:noProof w:val="0"/>
-          <w:sz w:val="22"/>
-          <w:szCs w:val="22"/>
+          <w:rFonts w:ascii="Calibri" w:eastAsia="Calibri" w:hAnsi="Calibri" w:cs="Calibri"/>
           <w:lang w:val="en-US"/>
         </w:rPr>
         <w:t xml:space="preserve">It’s not a good idea to push yourself through pain or discomfort. Being an athlete requires you to have a long-term vision of your future-self. Getting the win is important, but your health and safety is always most important. </w:t>
       </w:r>
       <w:r>
         <w:rPr>
-          <w:rFonts w:ascii="Calibri" w:hAnsi="Calibri" w:eastAsia="Calibri" w:cs="Calibri"/>
-          <w:i w:val="1"/>
-          <w:iCs w:val="1"/>
-          <w:noProof w:val="0"/>
-          <w:sz w:val="22"/>
-          <w:szCs w:val="22"/>
+          <w:rFonts w:ascii="Calibri" w:eastAsia="Calibri" w:hAnsi="Calibri" w:cs="Calibri"/>
+          <w:i/>
+          <w:iCs/>
           <w:u w:val="single"/>
           <w:lang w:val="en-US"/>
         </w:rPr>
@@ -521,10 +460,7 @@
       </w:r>
       <w:r>
         <w:rPr>
-          <w:rFonts w:ascii="Calibri" w:hAnsi="Calibri" w:eastAsia="Calibri" w:cs="Calibri"/>
-          <w:noProof w:val="0"/>
-          <w:sz w:val="22"/>
-          <w:szCs w:val="22"/>
+          <w:rFonts w:ascii="Calibri" w:eastAsia="Calibri" w:hAnsi="Calibri" w:cs="Calibri"/>
           <w:u w:val="single"/>
           <w:lang w:val="en-US"/>
         </w:rPr>
@@ -532,12 +468,9 @@
       </w:r>
       <w:r>
         <w:rPr>
-          <w:rFonts w:ascii="Calibri" w:hAnsi="Calibri" w:eastAsia="Calibri" w:cs="Calibri"/>
-          <w:b w:val="1"/>
-          <w:bCs w:val="1"/>
-          <w:noProof w:val="0"/>
-          <w:sz w:val="22"/>
-          <w:szCs w:val="22"/>
+          <w:rFonts w:ascii="Calibri" w:eastAsia="Calibri" w:hAnsi="Calibri" w:cs="Calibri"/>
+          <w:b/>
+          <w:bCs/>
           <w:u w:val="single"/>
           <w:lang w:val="en-US"/>
         </w:rPr>
@@ -545,36 +478,30 @@
       </w:r>
       <w:r>
         <w:rPr>
-          <w:rFonts w:ascii="Calibri" w:hAnsi="Calibri" w:eastAsia="Calibri" w:cs="Calibri"/>
-          <w:noProof w:val="0"/>
-          <w:sz w:val="22"/>
-          <w:szCs w:val="22"/>
+          <w:rFonts w:ascii="Calibri" w:eastAsia="Calibri" w:hAnsi="Calibri" w:cs="Calibri"/>
           <w:u w:val="single"/>
           <w:lang w:val="en-US"/>
         </w:rPr>
         <w:t>.</w:t>
       </w:r>
     </w:p>
-    <w:p xmlns:wp14="http://schemas.microsoft.com/office/word/2010/wordml" wp14:textId="1AF023B2">
+    <w:p>
       <w:pPr>
         <w:spacing w:line="257" w:lineRule="auto"/>
+        <w:rPr>
+          <w:lang w:val="en-US"/>
+        </w:rPr>
       </w:pPr>
       <w:r>
         <w:rPr>
-          <w:rFonts w:ascii="Calibri" w:hAnsi="Calibri" w:eastAsia="Calibri" w:cs="Calibri"/>
-          <w:noProof w:val="0"/>
-          <w:sz w:val="22"/>
-          <w:szCs w:val="22"/>
+          <w:rFonts w:ascii="Calibri" w:eastAsia="Calibri" w:hAnsi="Calibri" w:cs="Calibri"/>
           <w:lang w:val="en-US"/>
         </w:rPr>
         <w:t xml:space="preserve">Players should always show respect to their teammates. </w:t>
       </w:r>
       <w:r>
         <w:rPr>
-          <w:rFonts w:ascii="Calibri" w:hAnsi="Calibri" w:eastAsia="Calibri" w:cs="Calibri"/>
-          <w:noProof w:val="0"/>
-          <w:sz w:val="22"/>
-          <w:szCs w:val="22"/>
+          <w:rFonts w:ascii="Calibri" w:eastAsia="Calibri" w:hAnsi="Calibri" w:cs="Calibri"/>
           <w:u w:val="single"/>
           <w:lang w:val="en-US"/>
         </w:rPr>
@@ -582,12 +509,9 @@
       </w:r>
       <w:r>
         <w:rPr>
-          <w:rFonts w:ascii="Calibri" w:hAnsi="Calibri" w:eastAsia="Calibri" w:cs="Calibri"/>
-          <w:b w:val="1"/>
-          <w:bCs w:val="1"/>
-          <w:noProof w:val="0"/>
-          <w:sz w:val="22"/>
-          <w:szCs w:val="22"/>
+          <w:rFonts w:ascii="Calibri" w:eastAsia="Calibri" w:hAnsi="Calibri" w:cs="Calibri"/>
+          <w:b/>
+          <w:bCs/>
           <w:u w:val="single"/>
           <w:lang w:val="en-US"/>
         </w:rPr>
@@ -595,10 +519,7 @@
       </w:r>
       <w:r>
         <w:rPr>
-          <w:rFonts w:ascii="Calibri" w:hAnsi="Calibri" w:eastAsia="Calibri" w:cs="Calibri"/>
-          <w:noProof w:val="0"/>
-          <w:sz w:val="22"/>
-          <w:szCs w:val="22"/>
+          <w:rFonts w:ascii="Calibri" w:eastAsia="Calibri" w:hAnsi="Calibri" w:cs="Calibri"/>
           <w:u w:val="single"/>
           <w:lang w:val="en-US"/>
         </w:rPr>
@@ -606,12 +527,9 @@
       </w:r>
       <w:r>
         <w:rPr>
-          <w:rFonts w:ascii="Calibri" w:hAnsi="Calibri" w:eastAsia="Calibri" w:cs="Calibri"/>
-          <w:i w:val="1"/>
-          <w:iCs w:val="1"/>
-          <w:noProof w:val="0"/>
-          <w:sz w:val="22"/>
-          <w:szCs w:val="22"/>
+          <w:rFonts w:ascii="Calibri" w:eastAsia="Calibri" w:hAnsi="Calibri" w:cs="Calibri"/>
+          <w:i/>
+          <w:iCs/>
           <w:u w:val="single"/>
           <w:lang w:val="en-US"/>
         </w:rPr>
@@ -619,10 +537,7 @@
       </w:r>
       <w:r>
         <w:rPr>
-          <w:rFonts w:ascii="Calibri" w:hAnsi="Calibri" w:eastAsia="Calibri" w:cs="Calibri"/>
-          <w:noProof w:val="0"/>
-          <w:sz w:val="22"/>
-          <w:szCs w:val="22"/>
+          <w:rFonts w:ascii="Calibri" w:eastAsia="Calibri" w:hAnsi="Calibri" w:cs="Calibri"/>
           <w:u w:val="single"/>
           <w:lang w:val="en-US"/>
         </w:rPr>
@@ -630,20 +545,30 @@
       </w:r>
       <w:r>
         <w:rPr>
-          <w:rFonts w:ascii="Calibri" w:hAnsi="Calibri" w:eastAsia="Calibri" w:cs="Calibri"/>
-          <w:noProof w:val="0"/>
-          <w:sz w:val="22"/>
-          <w:szCs w:val="22"/>
-          <w:lang w:val="en-US"/>
-        </w:rPr>
-        <w:t xml:space="preserve"> Showing respect to your teammates includes showing up everyday and working your hardest and doing everything you can in order to win a game. </w:t>
-      </w:r>
-      <w:r>
-        <w:rPr>
-          <w:rFonts w:ascii="Calibri" w:hAnsi="Calibri" w:eastAsia="Calibri" w:cs="Calibri"/>
-          <w:noProof w:val="0"/>
-          <w:sz w:val="22"/>
-          <w:szCs w:val="22"/>
+          <w:rFonts w:ascii="Calibri" w:eastAsia="Calibri" w:hAnsi="Calibri" w:cs="Calibri"/>
+          <w:lang w:val="en-US"/>
+        </w:rPr>
+        <w:t xml:space="preserve"> Showing respect to your teammates includes showing up </w:t>
+      </w:r>
+      <w:proofErr w:type="spellStart"/>
+      <w:r>
+        <w:rPr>
+          <w:rFonts w:ascii="Calibri" w:eastAsia="Calibri" w:hAnsi="Calibri" w:cs="Calibri"/>
+          <w:lang w:val="en-US"/>
+        </w:rPr>
+        <w:t>everyday</w:t>
+      </w:r>
+      <w:proofErr w:type="spellEnd"/>
+      <w:r>
+        <w:rPr>
+          <w:rFonts w:ascii="Calibri" w:eastAsia="Calibri" w:hAnsi="Calibri" w:cs="Calibri"/>
+          <w:lang w:val="en-US"/>
+        </w:rPr>
+        <w:t xml:space="preserve"> and working your hardest and doing everything you can in order to win a game. </w:t>
+      </w:r>
+      <w:r>
+        <w:rPr>
+          <w:rFonts w:ascii="Calibri" w:eastAsia="Calibri" w:hAnsi="Calibri" w:cs="Calibri"/>
           <w:u w:val="single"/>
           <w:lang w:val="en-US"/>
         </w:rPr>
@@ -651,23 +576,29 @@
       </w:r>
       <w:r>
         <w:rPr>
-          <w:rFonts w:ascii="Calibri" w:hAnsi="Calibri" w:eastAsia="Calibri" w:cs="Calibri"/>
-          <w:b w:val="1"/>
-          <w:bCs w:val="1"/>
-          <w:noProof w:val="0"/>
-          <w:sz w:val="22"/>
-          <w:szCs w:val="22"/>
-          <w:u w:val="single"/>
-          <w:lang w:val="en-US"/>
-        </w:rPr>
-        <w:t>if a player disrupts that mentality</w:t>
-      </w:r>
-      <w:r>
-        <w:rPr>
-          <w:rFonts w:ascii="Calibri" w:hAnsi="Calibri" w:eastAsia="Calibri" w:cs="Calibri"/>
-          <w:noProof w:val="0"/>
-          <w:sz w:val="22"/>
-          <w:szCs w:val="22"/>
+          <w:rFonts w:ascii="Calibri" w:eastAsia="Calibri" w:hAnsi="Calibri" w:cs="Calibri"/>
+          <w:b/>
+          <w:bCs/>
+          <w:u w:val="single"/>
+          <w:lang w:val="en-US"/>
+        </w:rPr>
+        <w:t xml:space="preserve">if a player disrupts that </w:t>
+      </w:r>
+      <w:proofErr w:type="gramStart"/>
+      <w:r>
+        <w:rPr>
+          <w:rFonts w:ascii="Calibri" w:eastAsia="Calibri" w:hAnsi="Calibri" w:cs="Calibri"/>
+          <w:b/>
+          <w:bCs/>
+          <w:u w:val="single"/>
+          <w:lang w:val="en-US"/>
+        </w:rPr>
+        <w:t>mentality</w:t>
+      </w:r>
+      <w:proofErr w:type="gramEnd"/>
+      <w:r>
+        <w:rPr>
+          <w:rFonts w:ascii="Calibri" w:eastAsia="Calibri" w:hAnsi="Calibri" w:cs="Calibri"/>
           <w:u w:val="single"/>
           <w:lang w:val="en-US"/>
         </w:rPr>
@@ -675,12 +606,9 @@
       </w:r>
       <w:r>
         <w:rPr>
-          <w:rFonts w:ascii="Calibri" w:hAnsi="Calibri" w:eastAsia="Calibri" w:cs="Calibri"/>
-          <w:i w:val="1"/>
-          <w:iCs w:val="1"/>
-          <w:noProof w:val="0"/>
-          <w:sz w:val="22"/>
-          <w:szCs w:val="22"/>
+          <w:rFonts w:ascii="Calibri" w:eastAsia="Calibri" w:hAnsi="Calibri" w:cs="Calibri"/>
+          <w:i/>
+          <w:iCs/>
           <w:u w:val="single"/>
           <w:lang w:val="en-US"/>
         </w:rPr>
@@ -688,28 +616,25 @@
       </w:r>
       <w:r>
         <w:rPr>
-          <w:rFonts w:ascii="Calibri" w:hAnsi="Calibri" w:eastAsia="Calibri" w:cs="Calibri"/>
-          <w:noProof w:val="0"/>
-          <w:sz w:val="22"/>
-          <w:szCs w:val="22"/>
+          <w:rFonts w:ascii="Calibri" w:eastAsia="Calibri" w:hAnsi="Calibri" w:cs="Calibri"/>
           <w:u w:val="single"/>
           <w:lang w:val="en-US"/>
         </w:rPr>
         <w:t>.</w:t>
       </w:r>
     </w:p>
-    <w:p xmlns:wp14="http://schemas.microsoft.com/office/word/2010/wordml" wp14:textId="47BE60B1">
+    <w:p>
       <w:pPr>
         <w:spacing w:line="257" w:lineRule="auto"/>
+        <w:rPr>
+          <w:lang w:val="en-US"/>
+        </w:rPr>
       </w:pPr>
       <w:r>
         <w:rPr>
-          <w:rFonts w:ascii="Calibri" w:hAnsi="Calibri" w:eastAsia="Calibri" w:cs="Calibri"/>
-          <w:b w:val="1"/>
-          <w:bCs w:val="1"/>
-          <w:noProof w:val="0"/>
-          <w:sz w:val="22"/>
-          <w:szCs w:val="22"/>
+          <w:rFonts w:ascii="Calibri" w:eastAsia="Calibri" w:hAnsi="Calibri" w:cs="Calibri"/>
+          <w:b/>
+          <w:bCs/>
           <w:u w:val="single"/>
           <w:lang w:val="en-US"/>
         </w:rPr>
@@ -717,10 +642,7 @@
       </w:r>
       <w:r>
         <w:rPr>
-          <w:rFonts w:ascii="Calibri" w:hAnsi="Calibri" w:eastAsia="Calibri" w:cs="Calibri"/>
-          <w:noProof w:val="0"/>
-          <w:sz w:val="22"/>
-          <w:szCs w:val="22"/>
+          <w:rFonts w:ascii="Calibri" w:eastAsia="Calibri" w:hAnsi="Calibri" w:cs="Calibri"/>
           <w:u w:val="single"/>
           <w:lang w:val="en-US"/>
         </w:rPr>
@@ -728,12 +650,9 @@
       </w:r>
       <w:r>
         <w:rPr>
-          <w:rFonts w:ascii="Calibri" w:hAnsi="Calibri" w:eastAsia="Calibri" w:cs="Calibri"/>
-          <w:i w:val="1"/>
-          <w:iCs w:val="1"/>
-          <w:noProof w:val="0"/>
-          <w:sz w:val="22"/>
-          <w:szCs w:val="22"/>
+          <w:rFonts w:ascii="Calibri" w:eastAsia="Calibri" w:hAnsi="Calibri" w:cs="Calibri"/>
+          <w:i/>
+          <w:iCs/>
           <w:u w:val="single"/>
           <w:lang w:val="en-US"/>
         </w:rPr>
@@ -741,10 +660,7 @@
       </w:r>
       <w:r>
         <w:rPr>
-          <w:rFonts w:ascii="Calibri" w:hAnsi="Calibri" w:eastAsia="Calibri" w:cs="Calibri"/>
-          <w:noProof w:val="0"/>
-          <w:sz w:val="22"/>
-          <w:szCs w:val="22"/>
+          <w:rFonts w:ascii="Calibri" w:eastAsia="Calibri" w:hAnsi="Calibri" w:cs="Calibri"/>
           <w:u w:val="single"/>
           <w:lang w:val="en-US"/>
         </w:rPr>
@@ -752,20 +668,14 @@
       </w:r>
       <w:r>
         <w:rPr>
-          <w:rFonts w:ascii="Calibri" w:hAnsi="Calibri" w:eastAsia="Calibri" w:cs="Calibri"/>
-          <w:noProof w:val="0"/>
-          <w:sz w:val="22"/>
-          <w:szCs w:val="22"/>
+          <w:rFonts w:ascii="Calibri" w:eastAsia="Calibri" w:hAnsi="Calibri" w:cs="Calibri"/>
           <w:lang w:val="en-US"/>
         </w:rPr>
         <w:t xml:space="preserve"> A team player will do anything that is necessary to help the team win. A team player is not necessarily the best person on the court or field. In fact, it could be the last person off the bench. </w:t>
       </w:r>
       <w:r>
         <w:rPr>
-          <w:rFonts w:ascii="Calibri" w:hAnsi="Calibri" w:eastAsia="Calibri" w:cs="Calibri"/>
-          <w:noProof w:val="0"/>
-          <w:sz w:val="22"/>
-          <w:szCs w:val="22"/>
+          <w:rFonts w:ascii="Calibri" w:eastAsia="Calibri" w:hAnsi="Calibri" w:cs="Calibri"/>
           <w:u w:val="single"/>
           <w:lang w:val="en-US"/>
         </w:rPr>
@@ -773,12 +683,9 @@
       </w:r>
       <w:r>
         <w:rPr>
-          <w:rFonts w:ascii="Calibri" w:hAnsi="Calibri" w:eastAsia="Calibri" w:cs="Calibri"/>
-          <w:i w:val="1"/>
-          <w:iCs w:val="1"/>
-          <w:noProof w:val="0"/>
-          <w:sz w:val="22"/>
-          <w:szCs w:val="22"/>
+          <w:rFonts w:ascii="Calibri" w:eastAsia="Calibri" w:hAnsi="Calibri" w:cs="Calibri"/>
+          <w:i/>
+          <w:iCs/>
           <w:u w:val="single"/>
           <w:lang w:val="en-US"/>
         </w:rPr>
@@ -786,10 +693,7 @@
       </w:r>
       <w:r>
         <w:rPr>
-          <w:rFonts w:ascii="Calibri" w:hAnsi="Calibri" w:eastAsia="Calibri" w:cs="Calibri"/>
-          <w:noProof w:val="0"/>
-          <w:sz w:val="22"/>
-          <w:szCs w:val="22"/>
+          <w:rFonts w:ascii="Calibri" w:eastAsia="Calibri" w:hAnsi="Calibri" w:cs="Calibri"/>
           <w:u w:val="single"/>
           <w:lang w:val="en-US"/>
         </w:rPr>
@@ -797,12 +701,9 @@
       </w:r>
       <w:r>
         <w:rPr>
-          <w:rFonts w:ascii="Calibri" w:hAnsi="Calibri" w:eastAsia="Calibri" w:cs="Calibri"/>
-          <w:b w:val="1"/>
-          <w:bCs w:val="1"/>
-          <w:noProof w:val="0"/>
-          <w:sz w:val="22"/>
-          <w:szCs w:val="22"/>
+          <w:rFonts w:ascii="Calibri" w:eastAsia="Calibri" w:hAnsi="Calibri" w:cs="Calibri"/>
+          <w:b/>
+          <w:bCs/>
           <w:u w:val="single"/>
           <w:lang w:val="en-US"/>
         </w:rPr>
@@ -810,10 +711,7 @@
       </w:r>
       <w:r>
         <w:rPr>
-          <w:rFonts w:ascii="Calibri" w:hAnsi="Calibri" w:eastAsia="Calibri" w:cs="Calibri"/>
-          <w:noProof w:val="0"/>
-          <w:sz w:val="22"/>
-          <w:szCs w:val="22"/>
+          <w:rFonts w:ascii="Calibri" w:eastAsia="Calibri" w:hAnsi="Calibri" w:cs="Calibri"/>
           <w:u w:val="single"/>
           <w:lang w:val="en-US"/>
         </w:rPr>
@@ -821,37 +719,101 @@
       </w:r>
       <w:r>
         <w:rPr>
-          <w:rFonts w:ascii="Calibri" w:hAnsi="Calibri" w:eastAsia="Calibri" w:cs="Calibri"/>
-          <w:noProof w:val="0"/>
-          <w:sz w:val="22"/>
-          <w:szCs w:val="22"/>
-          <w:lang w:val="en-US"/>
-        </w:rPr>
-        <w:t xml:space="preserve"> A team player does not care about what they want when it comes to games, but instead thinks about what the team needs and incorporates that into their style of play. Team players are what push entire teams over the top into success. On the best teams, all the players are team players and they all will put the team’s needs over their own.</w:t>
+          <w:rFonts w:ascii="Calibri" w:eastAsia="Calibri" w:hAnsi="Calibri" w:cs="Calibri"/>
+          <w:lang w:val="en-US"/>
+        </w:rPr>
+        <w:t xml:space="preserve"> </w:t>
+      </w:r>
+      <w:r>
+        <w:rPr>
+          <w:rFonts w:ascii="Calibri" w:eastAsia="Calibri" w:hAnsi="Calibri" w:cs="Calibri"/>
+          <w:i/>
+          <w:iCs/>
+          <w:u w:val="single"/>
+          <w:lang w:val="en-US"/>
+        </w:rPr>
+        <w:t>A team player does not care about what they want</w:t>
+      </w:r>
+      <w:r>
+        <w:rPr>
+          <w:rFonts w:ascii="Calibri" w:eastAsia="Calibri" w:hAnsi="Calibri" w:cs="Calibri"/>
+          <w:u w:val="single"/>
+          <w:lang w:val="en-US"/>
+        </w:rPr>
+        <w:t xml:space="preserve"> </w:t>
+      </w:r>
+      <w:r>
+        <w:rPr>
+          <w:rFonts w:ascii="Calibri" w:eastAsia="Calibri" w:hAnsi="Calibri" w:cs="Calibri"/>
+          <w:b/>
+          <w:bCs/>
+          <w:u w:val="single"/>
+          <w:lang w:val="en-US"/>
+        </w:rPr>
+        <w:t>when it comes to games</w:t>
+      </w:r>
+      <w:r>
+        <w:rPr>
+          <w:rFonts w:ascii="Calibri" w:eastAsia="Calibri" w:hAnsi="Calibri" w:cs="Calibri"/>
+          <w:lang w:val="en-US"/>
+        </w:rPr>
+        <w:t xml:space="preserve">, but </w:t>
+      </w:r>
+      <w:r>
+        <w:rPr>
+          <w:rFonts w:ascii="Calibri" w:eastAsia="Calibri" w:hAnsi="Calibri" w:cs="Calibri"/>
+          <w:b/>
+          <w:bCs/>
+          <w:u w:val="single"/>
+          <w:lang w:val="en-US"/>
+        </w:rPr>
+        <w:t>instead</w:t>
+      </w:r>
+      <w:r>
+        <w:rPr>
+          <w:rFonts w:ascii="Calibri" w:eastAsia="Calibri" w:hAnsi="Calibri" w:cs="Calibri"/>
+          <w:u w:val="single"/>
+          <w:lang w:val="en-US"/>
+        </w:rPr>
+        <w:t xml:space="preserve"> </w:t>
+      </w:r>
+      <w:r>
+        <w:rPr>
+          <w:rFonts w:ascii="Calibri" w:eastAsia="Calibri" w:hAnsi="Calibri" w:cs="Calibri"/>
+          <w:i/>
+          <w:iCs/>
+          <w:u w:val="single"/>
+          <w:lang w:val="en-US"/>
+        </w:rPr>
+        <w:t>thinks about what the team needs and incorporates that into their style of play</w:t>
+      </w:r>
+      <w:r>
+        <w:rPr>
+          <w:rFonts w:ascii="Calibri" w:eastAsia="Calibri" w:hAnsi="Calibri" w:cs="Calibri"/>
+          <w:lang w:val="en-US"/>
+        </w:rPr>
+        <w:t>. Team players are what push entire teams over the top into success. On the best teams, all the players are team players and they all will put the team’s needs over their own.</w:t>
       </w:r>
     </w:p>
-    <w:p xmlns:wp14="http://schemas.microsoft.com/office/word/2010/wordml" wp14:textId="184DC18D">
+    <w:p>
       <w:pPr>
         <w:spacing w:line="257" w:lineRule="auto"/>
+        <w:rPr>
+          <w:lang w:val="en-US"/>
+        </w:rPr>
       </w:pPr>
       <w:r>
         <w:rPr>
-          <w:rFonts w:ascii="Calibri" w:hAnsi="Calibri" w:eastAsia="Calibri" w:cs="Calibri"/>
-          <w:noProof w:val="0"/>
-          <w:sz w:val="22"/>
-          <w:szCs w:val="22"/>
+          <w:rFonts w:ascii="Calibri" w:eastAsia="Calibri" w:hAnsi="Calibri" w:cs="Calibri"/>
           <w:lang w:val="en-US"/>
         </w:rPr>
         <w:t xml:space="preserve">Any athlete is bound to make some sort of mistake during their athletic career or fail at a time when they wanted to succeed. </w:t>
       </w:r>
       <w:r>
         <w:rPr>
-          <w:rFonts w:ascii="Calibri" w:hAnsi="Calibri" w:eastAsia="Calibri" w:cs="Calibri"/>
-          <w:b w:val="1"/>
-          <w:bCs w:val="1"/>
-          <w:noProof w:val="0"/>
-          <w:sz w:val="22"/>
-          <w:szCs w:val="22"/>
+          <w:rFonts w:ascii="Calibri" w:eastAsia="Calibri" w:hAnsi="Calibri" w:cs="Calibri"/>
+          <w:b/>
+          <w:bCs/>
           <w:u w:val="single"/>
           <w:lang w:val="en-US"/>
         </w:rPr>
@@ -859,10 +821,7 @@
       </w:r>
       <w:r>
         <w:rPr>
-          <w:rFonts w:ascii="Calibri" w:hAnsi="Calibri" w:eastAsia="Calibri" w:cs="Calibri"/>
-          <w:noProof w:val="0"/>
-          <w:sz w:val="22"/>
-          <w:szCs w:val="22"/>
+          <w:rFonts w:ascii="Calibri" w:eastAsia="Calibri" w:hAnsi="Calibri" w:cs="Calibri"/>
           <w:u w:val="single"/>
           <w:lang w:val="en-US"/>
         </w:rPr>
@@ -870,23 +829,39 @@
       </w:r>
       <w:r>
         <w:rPr>
-          <w:rFonts w:ascii="Calibri" w:hAnsi="Calibri" w:eastAsia="Calibri" w:cs="Calibri"/>
-          <w:i w:val="1"/>
-          <w:iCs w:val="1"/>
-          <w:noProof w:val="0"/>
-          <w:sz w:val="22"/>
-          <w:szCs w:val="22"/>
-          <w:u w:val="single"/>
-          <w:lang w:val="en-US"/>
-        </w:rPr>
-        <w:t>players need to have a short term memory</w:t>
-      </w:r>
-      <w:r>
-        <w:rPr>
-          <w:rFonts w:ascii="Calibri" w:hAnsi="Calibri" w:eastAsia="Calibri" w:cs="Calibri"/>
-          <w:noProof w:val="0"/>
-          <w:sz w:val="22"/>
-          <w:szCs w:val="22"/>
+          <w:rFonts w:ascii="Calibri" w:eastAsia="Calibri" w:hAnsi="Calibri" w:cs="Calibri"/>
+          <w:i/>
+          <w:iCs/>
+          <w:u w:val="single"/>
+          <w:lang w:val="en-US"/>
+        </w:rPr>
+        <w:t xml:space="preserve">players need to have a </w:t>
+      </w:r>
+      <w:proofErr w:type="gramStart"/>
+      <w:r>
+        <w:rPr>
+          <w:rFonts w:ascii="Calibri" w:eastAsia="Calibri" w:hAnsi="Calibri" w:cs="Calibri"/>
+          <w:i/>
+          <w:iCs/>
+          <w:u w:val="single"/>
+          <w:lang w:val="en-US"/>
+        </w:rPr>
+        <w:t>short term</w:t>
+      </w:r>
+      <w:proofErr w:type="gramEnd"/>
+      <w:r>
+        <w:rPr>
+          <w:rFonts w:ascii="Calibri" w:eastAsia="Calibri" w:hAnsi="Calibri" w:cs="Calibri"/>
+          <w:i/>
+          <w:iCs/>
+          <w:u w:val="single"/>
+          <w:lang w:val="en-US"/>
+        </w:rPr>
+        <w:t xml:space="preserve"> memory</w:t>
+      </w:r>
+      <w:r>
+        <w:rPr>
+          <w:rFonts w:ascii="Calibri" w:eastAsia="Calibri" w:hAnsi="Calibri" w:cs="Calibri"/>
           <w:u w:val="single"/>
           <w:lang w:val="en-US"/>
         </w:rPr>
@@ -894,20 +869,14 @@
       </w:r>
       <w:r>
         <w:rPr>
-          <w:rFonts w:ascii="Calibri" w:hAnsi="Calibri" w:eastAsia="Calibri" w:cs="Calibri"/>
-          <w:noProof w:val="0"/>
-          <w:sz w:val="22"/>
-          <w:szCs w:val="22"/>
+          <w:rFonts w:ascii="Calibri" w:eastAsia="Calibri" w:hAnsi="Calibri" w:cs="Calibri"/>
           <w:lang w:val="en-US"/>
         </w:rPr>
         <w:t xml:space="preserve"> </w:t>
       </w:r>
       <w:r>
         <w:rPr>
-          <w:rFonts w:ascii="Calibri" w:hAnsi="Calibri" w:eastAsia="Calibri" w:cs="Calibri"/>
-          <w:noProof w:val="0"/>
-          <w:sz w:val="22"/>
-          <w:szCs w:val="22"/>
+          <w:rFonts w:ascii="Calibri" w:eastAsia="Calibri" w:hAnsi="Calibri" w:cs="Calibri"/>
           <w:u w:val="single"/>
           <w:lang w:val="en-US"/>
         </w:rPr>
@@ -915,12 +884,9 @@
       </w:r>
       <w:r>
         <w:rPr>
-          <w:rFonts w:ascii="Calibri" w:hAnsi="Calibri" w:eastAsia="Calibri" w:cs="Calibri"/>
-          <w:b w:val="1"/>
-          <w:bCs w:val="1"/>
-          <w:noProof w:val="0"/>
-          <w:sz w:val="22"/>
-          <w:szCs w:val="22"/>
+          <w:rFonts w:ascii="Calibri" w:eastAsia="Calibri" w:hAnsi="Calibri" w:cs="Calibri"/>
+          <w:b/>
+          <w:bCs/>
           <w:u w:val="single"/>
           <w:lang w:val="en-US"/>
         </w:rPr>
@@ -928,10 +894,7 @@
       </w:r>
       <w:r>
         <w:rPr>
-          <w:rFonts w:ascii="Calibri" w:hAnsi="Calibri" w:eastAsia="Calibri" w:cs="Calibri"/>
-          <w:noProof w:val="0"/>
-          <w:sz w:val="22"/>
-          <w:szCs w:val="22"/>
+          <w:rFonts w:ascii="Calibri" w:eastAsia="Calibri" w:hAnsi="Calibri" w:cs="Calibri"/>
           <w:u w:val="single"/>
           <w:lang w:val="en-US"/>
         </w:rPr>
@@ -939,12 +902,9 @@
       </w:r>
       <w:r>
         <w:rPr>
-          <w:rFonts w:ascii="Calibri" w:hAnsi="Calibri" w:eastAsia="Calibri" w:cs="Calibri"/>
-          <w:i w:val="1"/>
-          <w:iCs w:val="1"/>
-          <w:noProof w:val="0"/>
-          <w:sz w:val="22"/>
-          <w:szCs w:val="22"/>
+          <w:rFonts w:ascii="Calibri" w:eastAsia="Calibri" w:hAnsi="Calibri" w:cs="Calibri"/>
+          <w:i/>
+          <w:iCs/>
           <w:u w:val="single"/>
           <w:lang w:val="en-US"/>
         </w:rPr>
@@ -952,10 +912,7 @@
       </w:r>
       <w:r>
         <w:rPr>
-          <w:rFonts w:ascii="Calibri" w:hAnsi="Calibri" w:eastAsia="Calibri" w:cs="Calibri"/>
-          <w:noProof w:val="0"/>
-          <w:sz w:val="22"/>
-          <w:szCs w:val="22"/>
+          <w:rFonts w:ascii="Calibri" w:eastAsia="Calibri" w:hAnsi="Calibri" w:cs="Calibri"/>
           <w:u w:val="single"/>
           <w:lang w:val="en-US"/>
         </w:rPr>
@@ -963,46 +920,80 @@
       </w:r>
       <w:r>
         <w:rPr>
-          <w:rFonts w:ascii="Calibri" w:hAnsi="Calibri" w:eastAsia="Calibri" w:cs="Calibri"/>
-          <w:noProof w:val="0"/>
-          <w:sz w:val="22"/>
-          <w:szCs w:val="22"/>
-          <w:lang w:val="en-US"/>
-        </w:rPr>
-        <w:t xml:space="preserve"> The advice that a lot of coaches give is to forget about past mistakes so they don’t influence your decision making throughout the rest of the game.. </w:t>
-      </w:r>
-      <w:r>
-        <w:rPr>
-          <w:rFonts w:ascii="Calibri" w:hAnsi="Calibri" w:eastAsia="Calibri" w:cs="Calibri"/>
-          <w:b w:val="1"/>
-          <w:bCs w:val="1"/>
-          <w:noProof w:val="0"/>
-          <w:sz w:val="22"/>
-          <w:szCs w:val="22"/>
-          <w:u w:val="single"/>
-          <w:lang w:val="en-US"/>
-        </w:rPr>
-        <w:t>Having a short term memory</w:t>
-      </w:r>
-      <w:r>
-        <w:rPr>
-          <w:rFonts w:ascii="Calibri" w:hAnsi="Calibri" w:eastAsia="Calibri" w:cs="Calibri"/>
-          <w:noProof w:val="0"/>
-          <w:sz w:val="22"/>
-          <w:szCs w:val="22"/>
-          <w:u w:val="single"/>
+          <w:rFonts w:ascii="Calibri" w:eastAsia="Calibri" w:hAnsi="Calibri" w:cs="Calibri"/>
+          <w:lang w:val="en-US"/>
+        </w:rPr>
+        <w:t xml:space="preserve"> The advice that a lot of coaches give is to forget about past mistakes so they don’t </w:t>
+      </w:r>
+      <w:r>
+        <w:rPr>
+          <w:rFonts w:ascii="Calibri" w:eastAsia="Calibri" w:hAnsi="Calibri" w:cs="Calibri"/>
+          <w:lang w:val="en-US"/>
+        </w:rPr>
+        <w:lastRenderedPageBreak/>
+        <w:t xml:space="preserve">influence your decision making throughout the rest of the </w:t>
+      </w:r>
+      <w:proofErr w:type="gramStart"/>
+      <w:r>
+        <w:rPr>
+          <w:rFonts w:ascii="Calibri" w:eastAsia="Calibri" w:hAnsi="Calibri" w:cs="Calibri"/>
+          <w:lang w:val="en-US"/>
+        </w:rPr>
+        <w:t>game..</w:t>
+      </w:r>
+      <w:proofErr w:type="gramEnd"/>
+      <w:r>
+        <w:rPr>
+          <w:rFonts w:ascii="Calibri" w:eastAsia="Calibri" w:hAnsi="Calibri" w:cs="Calibri"/>
           <w:lang w:val="en-US"/>
         </w:rPr>
         <w:t xml:space="preserve"> </w:t>
       </w:r>
       <w:r>
         <w:rPr>
-          <w:rFonts w:ascii="Calibri" w:hAnsi="Calibri" w:eastAsia="Calibri" w:cs="Calibri"/>
-          <w:i w:val="1"/>
-          <w:iCs w:val="1"/>
-          <w:noProof w:val="0"/>
-          <w:sz w:val="22"/>
-          <w:szCs w:val="22"/>
+          <w:rFonts w:ascii="Calibri" w:eastAsia="Calibri" w:hAnsi="Calibri" w:cs="Calibri"/>
+          <w:b/>
+          <w:bCs/>
+          <w:u w:val="single"/>
+          <w:lang w:val="en-US"/>
+        </w:rPr>
+        <w:t xml:space="preserve">Having a </w:t>
+      </w:r>
+      <w:proofErr w:type="gramStart"/>
+      <w:r>
+        <w:rPr>
+          <w:rFonts w:ascii="Calibri" w:eastAsia="Calibri" w:hAnsi="Calibri" w:cs="Calibri"/>
+          <w:b/>
+          <w:bCs/>
+          <w:u w:val="single"/>
+          <w:lang w:val="en-US"/>
+        </w:rPr>
+        <w:t>short term</w:t>
+      </w:r>
+      <w:proofErr w:type="gramEnd"/>
+      <w:r>
+        <w:rPr>
+          <w:rFonts w:ascii="Calibri" w:eastAsia="Calibri" w:hAnsi="Calibri" w:cs="Calibri"/>
+          <w:b/>
+          <w:bCs/>
+          <w:u w:val="single"/>
+          <w:lang w:val="en-US"/>
+        </w:rPr>
+        <w:t xml:space="preserve"> memory</w:t>
+      </w:r>
+      <w:r>
+        <w:rPr>
+          <w:rFonts w:ascii="Calibri" w:eastAsia="Calibri" w:hAnsi="Calibri" w:cs="Calibri"/>
+          <w:u w:val="single"/>
+          <w:lang w:val="en-US"/>
+        </w:rPr>
+        <w:t xml:space="preserve"> </w:t>
+      </w:r>
+      <w:r>
+        <w:rPr>
+          <w:rFonts w:ascii="Calibri" w:eastAsia="Calibri" w:hAnsi="Calibri" w:cs="Calibri"/>
+          <w:i/>
+          <w:iCs/>
           <w:u w:val="single"/>
           <w:lang w:val="en-US"/>
         </w:rPr>
@@ -1010,53 +1001,152 @@
       </w:r>
       <w:r>
         <w:rPr>
-          <w:rFonts w:ascii="Calibri" w:hAnsi="Calibri" w:eastAsia="Calibri" w:cs="Calibri"/>
-          <w:noProof w:val="0"/>
-          <w:sz w:val="22"/>
-          <w:szCs w:val="22"/>
+          <w:rFonts w:ascii="Calibri" w:eastAsia="Calibri" w:hAnsi="Calibri" w:cs="Calibri"/>
           <w:u w:val="single"/>
           <w:lang w:val="en-US"/>
         </w:rPr>
         <w:t>.</w:t>
       </w:r>
     </w:p>
-    <w:p xmlns:wp14="http://schemas.microsoft.com/office/word/2010/wordml" wp14:textId="038652FE">
+    <w:p>
       <w:pPr>
         <w:spacing w:line="257" w:lineRule="auto"/>
+        <w:rPr>
+          <w:lang w:val="en-US"/>
+        </w:rPr>
       </w:pPr>
       <w:r>
         <w:rPr>
-          <w:rFonts w:ascii="Calibri" w:hAnsi="Calibri" w:eastAsia="Calibri" w:cs="Calibri"/>
-          <w:noProof w:val="0"/>
-          <w:sz w:val="22"/>
-          <w:szCs w:val="22"/>
-          <w:lang w:val="en-US"/>
-        </w:rPr>
-        <w:t>Sports, as well as life, are made up of both wins and losses. The small victories are what truly builds up to the final product, leading to the bigger victories. For example, small victories may be each win that a team earns in a season, or each strikeout a pitcher can force. These small achievements can eventually lead to bigger accomplishments like a league championship. Whatever it is, small victories should be celebrated no matter how small they may be. Celebrating smaller victories can be used as confident boosters that could propel a team over the top and make them the best that they can be. The small victories that a team accomplishes may not be the things that everybody remembers, but they are sometimes the most vital part of a team’s overall success throughout a season or beyond.</w:t>
+          <w:rFonts w:ascii="Calibri" w:eastAsia="Calibri" w:hAnsi="Calibri" w:cs="Calibri"/>
+          <w:lang w:val="en-US"/>
+        </w:rPr>
+        <w:t xml:space="preserve">Sports, as well as life, are made up of both wins and losses. The small victories are what truly builds up to the final product, leading to the bigger victories. For example, small victories may be each win that a team earns in a season, or each strikeout a pitcher can force. </w:t>
+      </w:r>
+      <w:r>
+        <w:rPr>
+          <w:rFonts w:ascii="Calibri" w:eastAsia="Calibri" w:hAnsi="Calibri" w:cs="Calibri"/>
+          <w:b/>
+          <w:bCs/>
+          <w:u w:val="single"/>
+          <w:lang w:val="en-US"/>
+        </w:rPr>
+        <w:t>These small achievements</w:t>
+      </w:r>
+      <w:r>
+        <w:rPr>
+          <w:rFonts w:ascii="Calibri" w:eastAsia="Calibri" w:hAnsi="Calibri" w:cs="Calibri"/>
+          <w:u w:val="single"/>
+          <w:lang w:val="en-US"/>
+        </w:rPr>
+        <w:t xml:space="preserve"> </w:t>
+      </w:r>
+      <w:r>
+        <w:rPr>
+          <w:rFonts w:ascii="Calibri" w:eastAsia="Calibri" w:hAnsi="Calibri" w:cs="Calibri"/>
+          <w:i/>
+          <w:iCs/>
+          <w:u w:val="single"/>
+          <w:lang w:val="en-US"/>
+        </w:rPr>
+        <w:t>can eventually lead to bigger accomplishments like a league championship</w:t>
+      </w:r>
+      <w:r>
+        <w:rPr>
+          <w:rFonts w:ascii="Calibri" w:eastAsia="Calibri" w:hAnsi="Calibri" w:cs="Calibri"/>
+          <w:lang w:val="en-US"/>
+        </w:rPr>
+        <w:t>. Whatever it is, small victories should be celebrated no matter how small they may be. Celebrating smaller victories can be used as confident boosters that could propel a team over the top and make them the best that they can be. The small victories that a team accomplishes may not be the things that everybody remembers, but they are sometimes the most vital part of a team’s overall success throughout a season or beyond.</w:t>
       </w:r>
     </w:p>
-    <w:p xmlns:wp14="http://schemas.microsoft.com/office/word/2010/wordml" wp14:textId="4928B1EE">
+    <w:p>
       <w:pPr>
         <w:spacing w:line="257" w:lineRule="auto"/>
+        <w:rPr>
+          <w:lang w:val="en-US"/>
+        </w:rPr>
       </w:pPr>
       <w:r>
         <w:rPr>
-          <w:rFonts w:ascii="Calibri" w:hAnsi="Calibri" w:eastAsia="Calibri" w:cs="Calibri"/>
-          <w:noProof w:val="0"/>
-          <w:sz w:val="22"/>
-          <w:szCs w:val="22"/>
-          <w:lang w:val="en-US"/>
-        </w:rPr>
-        <w:t xml:space="preserve">A person should always be pushing themselves to do the best work that they can do, both in sports and throughout life. There is no reason to only put half your effort into something you are trying to succeed at. Great things will happen if you work hard in every aspect of life, but especially in sports, when you try your hardest, good things will come. Athletes capable of playing sports professionally are not only the best athletes in the world, but they are also the hardest workers. They have the best work ethic and even if they feel that they are overmatched on a specific night, they don’t back down from the challenge. </w:t>
-      </w:r>
-      <w:r>
-        <w:rPr>
-          <w:rFonts w:ascii="Calibri" w:hAnsi="Calibri" w:eastAsia="Calibri" w:cs="Calibri"/>
-          <w:b w:val="1"/>
-          <w:bCs w:val="1"/>
-          <w:noProof w:val="0"/>
-          <w:sz w:val="22"/>
-          <w:szCs w:val="22"/>
+          <w:rFonts w:ascii="Calibri" w:eastAsia="Calibri" w:hAnsi="Calibri" w:cs="Calibri"/>
+          <w:lang w:val="en-US"/>
+        </w:rPr>
+        <w:t xml:space="preserve">A person should always be pushing themselves to do the best work that they can do, both in sports and throughout life. There is no reason to only put half your effort into something you are trying to succeed at. </w:t>
+      </w:r>
+      <w:r>
+        <w:rPr>
+          <w:rFonts w:ascii="Calibri" w:eastAsia="Calibri" w:hAnsi="Calibri" w:cs="Calibri"/>
+          <w:i/>
+          <w:iCs/>
+          <w:u w:val="single"/>
+          <w:lang w:val="en-US"/>
+        </w:rPr>
+        <w:t>Great things will happen</w:t>
+      </w:r>
+      <w:r>
+        <w:rPr>
+          <w:rFonts w:ascii="Calibri" w:eastAsia="Calibri" w:hAnsi="Calibri" w:cs="Calibri"/>
+          <w:u w:val="single"/>
+          <w:lang w:val="en-US"/>
+        </w:rPr>
+        <w:t xml:space="preserve"> </w:t>
+      </w:r>
+      <w:r>
+        <w:rPr>
+          <w:rFonts w:ascii="Calibri" w:eastAsia="Calibri" w:hAnsi="Calibri" w:cs="Calibri"/>
+          <w:b/>
+          <w:bCs/>
+          <w:u w:val="single"/>
+          <w:lang w:val="en-US"/>
+        </w:rPr>
+        <w:t>if you work hard in every aspect of life</w:t>
+      </w:r>
+      <w:r>
+        <w:rPr>
+          <w:rFonts w:ascii="Calibri" w:eastAsia="Calibri" w:hAnsi="Calibri" w:cs="Calibri"/>
+          <w:lang w:val="en-US"/>
+        </w:rPr>
+        <w:t xml:space="preserve">, but especially in sports, </w:t>
+      </w:r>
+      <w:r>
+        <w:rPr>
+          <w:rFonts w:ascii="Calibri" w:eastAsia="Calibri" w:hAnsi="Calibri" w:cs="Calibri"/>
+          <w:b/>
+          <w:bCs/>
+          <w:u w:val="single"/>
+          <w:lang w:val="en-US"/>
+        </w:rPr>
+        <w:t>when you try your hardest</w:t>
+      </w:r>
+      <w:r>
+        <w:rPr>
+          <w:rFonts w:ascii="Calibri" w:eastAsia="Calibri" w:hAnsi="Calibri" w:cs="Calibri"/>
+          <w:u w:val="single"/>
+          <w:lang w:val="en-US"/>
+        </w:rPr>
+        <w:t xml:space="preserve">, </w:t>
+      </w:r>
+      <w:r>
+        <w:rPr>
+          <w:rFonts w:ascii="Calibri" w:eastAsia="Calibri" w:hAnsi="Calibri" w:cs="Calibri"/>
+          <w:i/>
+          <w:iCs/>
+          <w:u w:val="single"/>
+          <w:lang w:val="en-US"/>
+        </w:rPr>
+        <w:t>good things will come</w:t>
+      </w:r>
+      <w:r>
+        <w:rPr>
+          <w:rFonts w:ascii="Calibri" w:eastAsia="Calibri" w:hAnsi="Calibri" w:cs="Calibri"/>
+          <w:lang w:val="en-US"/>
+        </w:rPr>
+        <w:t xml:space="preserve">. Athletes capable of playing sports professionally are not only the best athletes in the world, but they are also the hardest workers. They have the best work ethic and even if they feel that they are overmatched on a specific night, they don’t back down from the challenge. </w:t>
+      </w:r>
+      <w:r>
+        <w:rPr>
+          <w:rFonts w:ascii="Calibri" w:eastAsia="Calibri" w:hAnsi="Calibri" w:cs="Calibri"/>
+          <w:b/>
+          <w:bCs/>
           <w:u w:val="single"/>
           <w:lang w:val="en-US"/>
         </w:rPr>
@@ -1064,10 +1154,7 @@
       </w:r>
       <w:r>
         <w:rPr>
-          <w:rFonts w:ascii="Calibri" w:hAnsi="Calibri" w:eastAsia="Calibri" w:cs="Calibri"/>
-          <w:noProof w:val="0"/>
-          <w:sz w:val="22"/>
-          <w:szCs w:val="22"/>
+          <w:rFonts w:ascii="Calibri" w:eastAsia="Calibri" w:hAnsi="Calibri" w:cs="Calibri"/>
           <w:u w:val="single"/>
           <w:lang w:val="en-US"/>
         </w:rPr>
@@ -1075,41 +1162,57 @@
       </w:r>
       <w:r>
         <w:rPr>
-          <w:rFonts w:ascii="Calibri" w:hAnsi="Calibri" w:eastAsia="Calibri" w:cs="Calibri"/>
-          <w:i w:val="1"/>
-          <w:iCs w:val="1"/>
-          <w:noProof w:val="0"/>
-          <w:sz w:val="22"/>
-          <w:szCs w:val="22"/>
-          <w:u w:val="single"/>
-          <w:lang w:val="en-US"/>
-        </w:rPr>
-        <w:t>so they should be pushing themselves to do better each and every day</w:t>
-      </w:r>
-      <w:r>
-        <w:rPr>
-          <w:rFonts w:ascii="Calibri" w:hAnsi="Calibri" w:eastAsia="Calibri" w:cs="Calibri"/>
-          <w:noProof w:val="0"/>
-          <w:sz w:val="22"/>
-          <w:szCs w:val="22"/>
+          <w:rFonts w:ascii="Calibri" w:eastAsia="Calibri" w:hAnsi="Calibri" w:cs="Calibri"/>
+          <w:i/>
+          <w:iCs/>
+          <w:u w:val="single"/>
+          <w:lang w:val="en-US"/>
+        </w:rPr>
+        <w:t xml:space="preserve">so they should be pushing themselves to do better </w:t>
+      </w:r>
+      <w:proofErr w:type="gramStart"/>
+      <w:r>
+        <w:rPr>
+          <w:rFonts w:ascii="Calibri" w:eastAsia="Calibri" w:hAnsi="Calibri" w:cs="Calibri"/>
+          <w:i/>
+          <w:iCs/>
+          <w:u w:val="single"/>
+          <w:lang w:val="en-US"/>
+        </w:rPr>
+        <w:t>each and every</w:t>
+      </w:r>
+      <w:proofErr w:type="gramEnd"/>
+      <w:r>
+        <w:rPr>
+          <w:rFonts w:ascii="Calibri" w:eastAsia="Calibri" w:hAnsi="Calibri" w:cs="Calibri"/>
+          <w:i/>
+          <w:iCs/>
+          <w:u w:val="single"/>
+          <w:lang w:val="en-US"/>
+        </w:rPr>
+        <w:t xml:space="preserve"> day</w:t>
+      </w:r>
+      <w:r>
+        <w:rPr>
+          <w:rFonts w:ascii="Calibri" w:eastAsia="Calibri" w:hAnsi="Calibri" w:cs="Calibri"/>
           <w:u w:val="single"/>
           <w:lang w:val="en-US"/>
         </w:rPr>
         <w:t>.</w:t>
       </w:r>
     </w:p>
-    <w:p xmlns:wp14="http://schemas.microsoft.com/office/word/2010/wordml" wp14:textId="114C3E3D">
+    <w:p>
       <w:pPr>
         <w:spacing w:line="257" w:lineRule="auto"/>
+        <w:rPr>
+          <w:lang w:val="en-US"/>
+        </w:rPr>
       </w:pPr>
       <w:r>
         <w:rPr>
-          <w:rFonts w:ascii="Calibri" w:hAnsi="Calibri" w:eastAsia="Calibri" w:cs="Calibri"/>
-          <w:i w:val="1"/>
-          <w:iCs w:val="1"/>
-          <w:noProof w:val="0"/>
-          <w:sz w:val="22"/>
-          <w:szCs w:val="22"/>
+          <w:rFonts w:ascii="Calibri" w:eastAsia="Calibri" w:hAnsi="Calibri" w:cs="Calibri"/>
+          <w:i/>
+          <w:iCs/>
           <w:u w:val="single"/>
           <w:lang w:val="en-US"/>
         </w:rPr>
@@ -1117,10 +1220,7 @@
       </w:r>
       <w:r>
         <w:rPr>
-          <w:rFonts w:ascii="Calibri" w:hAnsi="Calibri" w:eastAsia="Calibri" w:cs="Calibri"/>
-          <w:noProof w:val="0"/>
-          <w:sz w:val="22"/>
-          <w:szCs w:val="22"/>
+          <w:rFonts w:ascii="Calibri" w:eastAsia="Calibri" w:hAnsi="Calibri" w:cs="Calibri"/>
           <w:u w:val="single"/>
           <w:lang w:val="en-US"/>
         </w:rPr>
@@ -1128,12 +1228,9 @@
       </w:r>
       <w:r>
         <w:rPr>
-          <w:rFonts w:ascii="Calibri" w:hAnsi="Calibri" w:eastAsia="Calibri" w:cs="Calibri"/>
-          <w:b w:val="1"/>
-          <w:bCs w:val="1"/>
-          <w:noProof w:val="0"/>
-          <w:sz w:val="22"/>
-          <w:szCs w:val="22"/>
+          <w:rFonts w:ascii="Calibri" w:eastAsia="Calibri" w:hAnsi="Calibri" w:cs="Calibri"/>
+          <w:b/>
+          <w:bCs/>
           <w:u w:val="single"/>
           <w:lang w:val="en-US"/>
         </w:rPr>
@@ -1141,10 +1238,7 @@
       </w:r>
       <w:r>
         <w:rPr>
-          <w:rFonts w:ascii="Calibri" w:hAnsi="Calibri" w:eastAsia="Calibri" w:cs="Calibri"/>
-          <w:noProof w:val="0"/>
-          <w:sz w:val="22"/>
-          <w:szCs w:val="22"/>
+          <w:rFonts w:ascii="Calibri" w:eastAsia="Calibri" w:hAnsi="Calibri" w:cs="Calibri"/>
           <w:u w:val="single"/>
           <w:lang w:val="en-US"/>
         </w:rPr>
@@ -1152,22 +1246,16 @@
       </w:r>
       <w:r>
         <w:rPr>
-          <w:rFonts w:ascii="Calibri" w:hAnsi="Calibri" w:eastAsia="Calibri" w:cs="Calibri"/>
-          <w:noProof w:val="0"/>
-          <w:sz w:val="22"/>
-          <w:szCs w:val="22"/>
+          <w:rFonts w:ascii="Calibri" w:eastAsia="Calibri" w:hAnsi="Calibri" w:cs="Calibri"/>
           <w:lang w:val="en-US"/>
         </w:rPr>
         <w:t xml:space="preserve"> </w:t>
       </w:r>
       <w:r>
         <w:rPr>
-          <w:rFonts w:ascii="Calibri" w:hAnsi="Calibri" w:eastAsia="Calibri" w:cs="Calibri"/>
-          <w:b w:val="1"/>
-          <w:bCs w:val="1"/>
-          <w:noProof w:val="0"/>
-          <w:sz w:val="22"/>
-          <w:szCs w:val="22"/>
+          <w:rFonts w:ascii="Calibri" w:eastAsia="Calibri" w:hAnsi="Calibri" w:cs="Calibri"/>
+          <w:b/>
+          <w:bCs/>
           <w:u w:val="single"/>
           <w:lang w:val="en-US"/>
         </w:rPr>
@@ -1175,10 +1263,7 @@
       </w:r>
       <w:r>
         <w:rPr>
-          <w:rFonts w:ascii="Calibri" w:hAnsi="Calibri" w:eastAsia="Calibri" w:cs="Calibri"/>
-          <w:noProof w:val="0"/>
-          <w:sz w:val="22"/>
-          <w:szCs w:val="22"/>
+          <w:rFonts w:ascii="Calibri" w:eastAsia="Calibri" w:hAnsi="Calibri" w:cs="Calibri"/>
           <w:u w:val="single"/>
           <w:lang w:val="en-US"/>
         </w:rPr>
@@ -1186,12 +1271,9 @@
       </w:r>
       <w:r>
         <w:rPr>
-          <w:rFonts w:ascii="Calibri" w:hAnsi="Calibri" w:eastAsia="Calibri" w:cs="Calibri"/>
-          <w:i w:val="1"/>
-          <w:iCs w:val="1"/>
-          <w:noProof w:val="0"/>
-          <w:sz w:val="22"/>
-          <w:szCs w:val="22"/>
+          <w:rFonts w:ascii="Calibri" w:eastAsia="Calibri" w:hAnsi="Calibri" w:cs="Calibri"/>
+          <w:i/>
+          <w:iCs/>
           <w:u w:val="single"/>
           <w:lang w:val="en-US"/>
         </w:rPr>
@@ -1199,10 +1281,7 @@
       </w:r>
       <w:r>
         <w:rPr>
-          <w:rFonts w:ascii="Calibri" w:hAnsi="Calibri" w:eastAsia="Calibri" w:cs="Calibri"/>
-          <w:noProof w:val="0"/>
-          <w:sz w:val="22"/>
-          <w:szCs w:val="22"/>
+          <w:rFonts w:ascii="Calibri" w:eastAsia="Calibri" w:hAnsi="Calibri" w:cs="Calibri"/>
           <w:u w:val="single"/>
           <w:lang w:val="en-US"/>
         </w:rPr>
@@ -1210,22 +1289,16 @@
       </w:r>
       <w:r>
         <w:rPr>
-          <w:rFonts w:ascii="Calibri" w:hAnsi="Calibri" w:eastAsia="Calibri" w:cs="Calibri"/>
-          <w:noProof w:val="0"/>
-          <w:sz w:val="22"/>
-          <w:szCs w:val="22"/>
+          <w:rFonts w:ascii="Calibri" w:eastAsia="Calibri" w:hAnsi="Calibri" w:cs="Calibri"/>
           <w:lang w:val="en-US"/>
         </w:rPr>
         <w:t xml:space="preserve"> </w:t>
       </w:r>
       <w:r>
         <w:rPr>
-          <w:rFonts w:ascii="Calibri" w:hAnsi="Calibri" w:eastAsia="Calibri" w:cs="Calibri"/>
-          <w:b w:val="1"/>
-          <w:bCs w:val="1"/>
-          <w:noProof w:val="0"/>
-          <w:sz w:val="22"/>
-          <w:szCs w:val="22"/>
+          <w:rFonts w:ascii="Calibri" w:eastAsia="Calibri" w:hAnsi="Calibri" w:cs="Calibri"/>
+          <w:b/>
+          <w:bCs/>
           <w:u w:val="single"/>
           <w:lang w:val="en-US"/>
         </w:rPr>
@@ -1233,10 +1306,7 @@
       </w:r>
       <w:r>
         <w:rPr>
-          <w:rFonts w:ascii="Calibri" w:hAnsi="Calibri" w:eastAsia="Calibri" w:cs="Calibri"/>
-          <w:noProof w:val="0"/>
-          <w:sz w:val="22"/>
-          <w:szCs w:val="22"/>
+          <w:rFonts w:ascii="Calibri" w:eastAsia="Calibri" w:hAnsi="Calibri" w:cs="Calibri"/>
           <w:u w:val="single"/>
           <w:lang w:val="en-US"/>
         </w:rPr>
@@ -1244,12 +1314,9 @@
       </w:r>
       <w:r>
         <w:rPr>
-          <w:rFonts w:ascii="Calibri" w:hAnsi="Calibri" w:eastAsia="Calibri" w:cs="Calibri"/>
-          <w:i w:val="1"/>
-          <w:iCs w:val="1"/>
-          <w:noProof w:val="0"/>
-          <w:sz w:val="22"/>
-          <w:szCs w:val="22"/>
+          <w:rFonts w:ascii="Calibri" w:eastAsia="Calibri" w:hAnsi="Calibri" w:cs="Calibri"/>
+          <w:i/>
+          <w:iCs/>
           <w:u w:val="single"/>
           <w:lang w:val="en-US"/>
         </w:rPr>
@@ -1257,10 +1324,7 @@
       </w:r>
       <w:r>
         <w:rPr>
-          <w:rFonts w:ascii="Calibri" w:hAnsi="Calibri" w:eastAsia="Calibri" w:cs="Calibri"/>
-          <w:noProof w:val="0"/>
-          <w:sz w:val="22"/>
-          <w:szCs w:val="22"/>
+          <w:rFonts w:ascii="Calibri" w:eastAsia="Calibri" w:hAnsi="Calibri" w:cs="Calibri"/>
           <w:u w:val="single"/>
           <w:lang w:val="en-US"/>
         </w:rPr>
@@ -1268,20 +1332,14 @@
       </w:r>
       <w:r>
         <w:rPr>
-          <w:rFonts w:ascii="Calibri" w:hAnsi="Calibri" w:eastAsia="Calibri" w:cs="Calibri"/>
-          <w:noProof w:val="0"/>
-          <w:sz w:val="22"/>
-          <w:szCs w:val="22"/>
+          <w:rFonts w:ascii="Calibri" w:eastAsia="Calibri" w:hAnsi="Calibri" w:cs="Calibri"/>
           <w:lang w:val="en-US"/>
         </w:rPr>
         <w:t xml:space="preserve"> </w:t>
       </w:r>
       <w:r>
         <w:rPr>
-          <w:rFonts w:ascii="Calibri" w:hAnsi="Calibri" w:eastAsia="Calibri" w:cs="Calibri"/>
-          <w:noProof w:val="0"/>
-          <w:sz w:val="22"/>
-          <w:szCs w:val="22"/>
+          <w:rFonts w:ascii="Calibri" w:eastAsia="Calibri" w:hAnsi="Calibri" w:cs="Calibri"/>
           <w:u w:val="single"/>
           <w:lang w:val="en-US"/>
         </w:rPr>
@@ -1289,12 +1347,9 @@
       </w:r>
       <w:r>
         <w:rPr>
-          <w:rFonts w:ascii="Calibri" w:hAnsi="Calibri" w:eastAsia="Calibri" w:cs="Calibri"/>
-          <w:b w:val="1"/>
-          <w:bCs w:val="1"/>
-          <w:noProof w:val="0"/>
-          <w:sz w:val="22"/>
-          <w:szCs w:val="22"/>
+          <w:rFonts w:ascii="Calibri" w:eastAsia="Calibri" w:hAnsi="Calibri" w:cs="Calibri"/>
+          <w:b/>
+          <w:bCs/>
           <w:u w:val="single"/>
           <w:lang w:val="en-US"/>
         </w:rPr>
@@ -1302,10 +1357,7 @@
       </w:r>
       <w:r>
         <w:rPr>
-          <w:rFonts w:ascii="Calibri" w:hAnsi="Calibri" w:eastAsia="Calibri" w:cs="Calibri"/>
-          <w:noProof w:val="0"/>
-          <w:sz w:val="22"/>
-          <w:szCs w:val="22"/>
+          <w:rFonts w:ascii="Calibri" w:eastAsia="Calibri" w:hAnsi="Calibri" w:cs="Calibri"/>
           <w:u w:val="single"/>
           <w:lang w:val="en-US"/>
         </w:rPr>
@@ -1313,12 +1365,9 @@
       </w:r>
       <w:r>
         <w:rPr>
-          <w:rFonts w:ascii="Calibri" w:hAnsi="Calibri" w:eastAsia="Calibri" w:cs="Calibri"/>
-          <w:i w:val="1"/>
-          <w:iCs w:val="1"/>
-          <w:noProof w:val="0"/>
-          <w:sz w:val="22"/>
-          <w:szCs w:val="22"/>
+          <w:rFonts w:ascii="Calibri" w:eastAsia="Calibri" w:hAnsi="Calibri" w:cs="Calibri"/>
+          <w:i/>
+          <w:iCs/>
           <w:u w:val="single"/>
           <w:lang w:val="en-US"/>
         </w:rPr>
@@ -1326,10 +1375,7 @@
       </w:r>
       <w:r>
         <w:rPr>
-          <w:rFonts w:ascii="Calibri" w:hAnsi="Calibri" w:eastAsia="Calibri" w:cs="Calibri"/>
-          <w:noProof w:val="0"/>
-          <w:sz w:val="22"/>
-          <w:szCs w:val="22"/>
+          <w:rFonts w:ascii="Calibri" w:eastAsia="Calibri" w:hAnsi="Calibri" w:cs="Calibri"/>
           <w:u w:val="single"/>
           <w:lang w:val="en-US"/>
         </w:rPr>
@@ -1337,37 +1383,47 @@
       </w:r>
       <w:r>
         <w:rPr>
-          <w:rFonts w:ascii="Calibri" w:hAnsi="Calibri" w:eastAsia="Calibri" w:cs="Calibri"/>
-          <w:noProof w:val="0"/>
-          <w:sz w:val="22"/>
-          <w:szCs w:val="22"/>
-          <w:lang w:val="en-US"/>
-        </w:rPr>
-        <w:t xml:space="preserve"> Professional athletes maintain the same love for their sports as they did in their youth, and continue to grow their passion as they improve their game and rise to higher levels. Associating fun with sports should be instilled in our youth to make sure that they do not get too wrapped up in winning or losing to prioritize anything else above having fun.</w:t>
+          <w:rFonts w:ascii="Calibri" w:eastAsia="Calibri" w:hAnsi="Calibri" w:cs="Calibri"/>
+          <w:lang w:val="en-US"/>
+        </w:rPr>
+        <w:t xml:space="preserve"> Professional athletes maintain the same love for their sports as they did in their </w:t>
+      </w:r>
+      <w:proofErr w:type="gramStart"/>
+      <w:r>
+        <w:rPr>
+          <w:rFonts w:ascii="Calibri" w:eastAsia="Calibri" w:hAnsi="Calibri" w:cs="Calibri"/>
+          <w:lang w:val="en-US"/>
+        </w:rPr>
+        <w:t>youth, and</w:t>
+      </w:r>
+      <w:proofErr w:type="gramEnd"/>
+      <w:r>
+        <w:rPr>
+          <w:rFonts w:ascii="Calibri" w:eastAsia="Calibri" w:hAnsi="Calibri" w:cs="Calibri"/>
+          <w:lang w:val="en-US"/>
+        </w:rPr>
+        <w:t xml:space="preserve"> continue to grow their passion as they improve their game and rise to higher levels. Associating fun with sports should be instilled in our youth to make sure that they do not get too wrapped up in winning or losing to prioritize anything else above having fun.</w:t>
       </w:r>
     </w:p>
-    <w:p xmlns:wp14="http://schemas.microsoft.com/office/word/2010/wordml" wp14:textId="13A9D12E">
+    <w:p>
       <w:pPr>
         <w:spacing w:line="257" w:lineRule="auto"/>
+        <w:rPr>
+          <w:lang w:val="en-US"/>
+        </w:rPr>
       </w:pPr>
       <w:r>
         <w:rPr>
-          <w:rFonts w:ascii="Calibri" w:hAnsi="Calibri" w:eastAsia="Calibri" w:cs="Calibri"/>
-          <w:noProof w:val="0"/>
-          <w:sz w:val="22"/>
-          <w:szCs w:val="22"/>
+          <w:rFonts w:ascii="Calibri" w:eastAsia="Calibri" w:hAnsi="Calibri" w:cs="Calibri"/>
           <w:lang w:val="en-US"/>
         </w:rPr>
         <w:t xml:space="preserve">At the completion of a sporting event or match, athletes should always keep etiquette in mind. No matter the result of the game, all players should leave with class. </w:t>
       </w:r>
       <w:r>
         <w:rPr>
-          <w:rFonts w:ascii="Calibri" w:hAnsi="Calibri" w:eastAsia="Calibri" w:cs="Calibri"/>
-          <w:b w:val="1"/>
-          <w:bCs w:val="1"/>
-          <w:noProof w:val="0"/>
-          <w:sz w:val="22"/>
-          <w:szCs w:val="22"/>
+          <w:rFonts w:ascii="Calibri" w:eastAsia="Calibri" w:hAnsi="Calibri" w:cs="Calibri"/>
+          <w:b/>
+          <w:bCs/>
           <w:u w:val="single"/>
           <w:lang w:val="en-US"/>
         </w:rPr>
@@ -1375,10 +1431,7 @@
       </w:r>
       <w:r>
         <w:rPr>
-          <w:rFonts w:ascii="Calibri" w:hAnsi="Calibri" w:eastAsia="Calibri" w:cs="Calibri"/>
-          <w:noProof w:val="0"/>
-          <w:sz w:val="22"/>
-          <w:szCs w:val="22"/>
+          <w:rFonts w:ascii="Calibri" w:eastAsia="Calibri" w:hAnsi="Calibri" w:cs="Calibri"/>
           <w:u w:val="single"/>
           <w:lang w:val="en-US"/>
         </w:rPr>
@@ -1386,12 +1439,9 @@
       </w:r>
       <w:r>
         <w:rPr>
-          <w:rFonts w:ascii="Calibri" w:hAnsi="Calibri" w:eastAsia="Calibri" w:cs="Calibri"/>
-          <w:i w:val="1"/>
-          <w:iCs w:val="1"/>
-          <w:noProof w:val="0"/>
-          <w:sz w:val="22"/>
-          <w:szCs w:val="22"/>
+          <w:rFonts w:ascii="Calibri" w:eastAsia="Calibri" w:hAnsi="Calibri" w:cs="Calibri"/>
+          <w:i/>
+          <w:iCs/>
           <w:u w:val="single"/>
           <w:lang w:val="en-US"/>
         </w:rPr>
@@ -1399,22 +1449,16 @@
       </w:r>
       <w:r>
         <w:rPr>
-          <w:rFonts w:ascii="Calibri" w:hAnsi="Calibri" w:eastAsia="Calibri" w:cs="Calibri"/>
-          <w:noProof w:val="0"/>
-          <w:sz w:val="22"/>
-          <w:szCs w:val="22"/>
+          <w:rFonts w:ascii="Calibri" w:eastAsia="Calibri" w:hAnsi="Calibri" w:cs="Calibri"/>
           <w:lang w:val="en-US"/>
         </w:rPr>
         <w:t xml:space="preserve">. </w:t>
       </w:r>
       <w:r>
         <w:rPr>
-          <w:rFonts w:ascii="Calibri" w:hAnsi="Calibri" w:eastAsia="Calibri" w:cs="Calibri"/>
-          <w:b w:val="1"/>
-          <w:bCs w:val="1"/>
-          <w:noProof w:val="0"/>
-          <w:sz w:val="22"/>
-          <w:szCs w:val="22"/>
+          <w:rFonts w:ascii="Calibri" w:eastAsia="Calibri" w:hAnsi="Calibri" w:cs="Calibri"/>
+          <w:b/>
+          <w:bCs/>
           <w:u w:val="single"/>
           <w:lang w:val="en-US"/>
         </w:rPr>
@@ -1422,10 +1466,7 @@
       </w:r>
       <w:r>
         <w:rPr>
-          <w:rFonts w:ascii="Calibri" w:hAnsi="Calibri" w:eastAsia="Calibri" w:cs="Calibri"/>
-          <w:noProof w:val="0"/>
-          <w:sz w:val="22"/>
-          <w:szCs w:val="22"/>
+          <w:rFonts w:ascii="Calibri" w:eastAsia="Calibri" w:hAnsi="Calibri" w:cs="Calibri"/>
           <w:u w:val="single"/>
           <w:lang w:val="en-US"/>
         </w:rPr>
@@ -1433,12 +1474,9 @@
       </w:r>
       <w:r>
         <w:rPr>
-          <w:rFonts w:ascii="Calibri" w:hAnsi="Calibri" w:eastAsia="Calibri" w:cs="Calibri"/>
-          <w:i w:val="1"/>
-          <w:iCs w:val="1"/>
-          <w:noProof w:val="0"/>
-          <w:sz w:val="22"/>
-          <w:szCs w:val="22"/>
+          <w:rFonts w:ascii="Calibri" w:eastAsia="Calibri" w:hAnsi="Calibri" w:cs="Calibri"/>
+          <w:i/>
+          <w:iCs/>
           <w:u w:val="single"/>
           <w:lang w:val="en-US"/>
         </w:rPr>
@@ -1446,10 +1484,7 @@
       </w:r>
       <w:r>
         <w:rPr>
-          <w:rFonts w:ascii="Calibri" w:hAnsi="Calibri" w:eastAsia="Calibri" w:cs="Calibri"/>
-          <w:noProof w:val="0"/>
-          <w:sz w:val="22"/>
-          <w:szCs w:val="22"/>
+          <w:rFonts w:ascii="Calibri" w:eastAsia="Calibri" w:hAnsi="Calibri" w:cs="Calibri"/>
           <w:u w:val="single"/>
           <w:lang w:val="en-US"/>
         </w:rPr>
@@ -1457,22 +1492,16 @@
       </w:r>
       <w:r>
         <w:rPr>
-          <w:rFonts w:ascii="Calibri" w:hAnsi="Calibri" w:eastAsia="Calibri" w:cs="Calibri"/>
-          <w:noProof w:val="0"/>
-          <w:sz w:val="22"/>
-          <w:szCs w:val="22"/>
+          <w:rFonts w:ascii="Calibri" w:eastAsia="Calibri" w:hAnsi="Calibri" w:cs="Calibri"/>
           <w:lang w:val="en-US"/>
         </w:rPr>
         <w:t xml:space="preserve"> </w:t>
       </w:r>
       <w:r>
         <w:rPr>
-          <w:rFonts w:ascii="Calibri" w:hAnsi="Calibri" w:eastAsia="Calibri" w:cs="Calibri"/>
-          <w:b w:val="1"/>
-          <w:bCs w:val="1"/>
-          <w:noProof w:val="0"/>
-          <w:sz w:val="22"/>
-          <w:szCs w:val="22"/>
+          <w:rFonts w:ascii="Calibri" w:eastAsia="Calibri" w:hAnsi="Calibri" w:cs="Calibri"/>
+          <w:b/>
+          <w:bCs/>
           <w:u w:val="single"/>
           <w:lang w:val="en-US"/>
         </w:rPr>
@@ -1480,10 +1509,7 @@
       </w:r>
       <w:r>
         <w:rPr>
-          <w:rFonts w:ascii="Calibri" w:hAnsi="Calibri" w:eastAsia="Calibri" w:cs="Calibri"/>
-          <w:noProof w:val="0"/>
-          <w:sz w:val="22"/>
-          <w:szCs w:val="22"/>
+          <w:rFonts w:ascii="Calibri" w:eastAsia="Calibri" w:hAnsi="Calibri" w:cs="Calibri"/>
           <w:u w:val="single"/>
           <w:lang w:val="en-US"/>
         </w:rPr>
@@ -1491,12 +1517,9 @@
       </w:r>
       <w:r>
         <w:rPr>
-          <w:rFonts w:ascii="Calibri" w:hAnsi="Calibri" w:eastAsia="Calibri" w:cs="Calibri"/>
-          <w:i w:val="1"/>
-          <w:iCs w:val="1"/>
-          <w:noProof w:val="0"/>
-          <w:sz w:val="22"/>
-          <w:szCs w:val="22"/>
+          <w:rFonts w:ascii="Calibri" w:eastAsia="Calibri" w:hAnsi="Calibri" w:cs="Calibri"/>
+          <w:i/>
+          <w:iCs/>
           <w:u w:val="single"/>
           <w:lang w:val="en-US"/>
         </w:rPr>
@@ -1504,10 +1527,7 @@
       </w:r>
       <w:r>
         <w:rPr>
-          <w:rFonts w:ascii="Calibri" w:hAnsi="Calibri" w:eastAsia="Calibri" w:cs="Calibri"/>
-          <w:noProof w:val="0"/>
-          <w:sz w:val="22"/>
-          <w:szCs w:val="22"/>
+          <w:rFonts w:ascii="Calibri" w:eastAsia="Calibri" w:hAnsi="Calibri" w:cs="Calibri"/>
           <w:u w:val="single"/>
           <w:lang w:val="en-US"/>
         </w:rPr>
@@ -1515,22 +1535,21 @@
       </w:r>
       <w:r>
         <w:rPr>
-          <w:rFonts w:ascii="Calibri" w:hAnsi="Calibri" w:eastAsia="Calibri" w:cs="Calibri"/>
-          <w:noProof w:val="0"/>
-          <w:sz w:val="22"/>
-          <w:szCs w:val="22"/>
+          <w:rFonts w:ascii="Calibri" w:eastAsia="Calibri" w:hAnsi="Calibri" w:cs="Calibri"/>
           <w:lang w:val="en-US"/>
         </w:rPr>
         <w:t xml:space="preserve"> No matter the outcome of any game, players should continue to respect their teammates, coaches, opponents, and referees and should continue to show class during and especially after the game.</w:t>
       </w:r>
     </w:p>
-    <w:p xmlns:wp14="http://schemas.microsoft.com/office/word/2010/wordml" wp14:textId="58F25FF5">
+    <w:p>
       <w:pPr>
-        <w:pStyle w:val="Normal"/>
+        <w:rPr>
+          <w:lang w:val="en-US"/>
+        </w:rPr>
       </w:pPr>
     </w:p>
     <w:sectPr>
-      <w:pgSz w:w="11906" w:h="16838" w:orient="portrait"/>
+      <w:pgSz w:w="11906" w:h="16838"/>
       <w:pgMar w:top="1440" w:right="1440" w:bottom="1440" w:left="1440" w:header="720" w:footer="720" w:gutter="0"/>
       <w:cols w:space="720"/>
       <w:docGrid w:linePitch="360"/>
@@ -1540,11 +1559,11 @@
 </file>
 
 <file path=word/styles.xml><?xml version="1.0" encoding="utf-8"?>
-<w:styles xmlns:wp14="http://schemas.microsoft.com/office/word/2010/wordprocessingDrawing" xmlns:mc="http://schemas.openxmlformats.org/markup-compatibility/2006" xmlns:r="http://schemas.openxmlformats.org/officeDocument/2006/relationships" xmlns:w="http://schemas.openxmlformats.org/wordprocessingml/2006/main" xmlns:w14="http://schemas.microsoft.com/office/word/2010/wordml" xmlns:w15="http://schemas.microsoft.com/office/word/2012/wordml" mc:Ignorable="w14 w15 wp14">
+<w:styles xmlns:mc="http://schemas.openxmlformats.org/markup-compatibility/2006" xmlns:r="http://schemas.openxmlformats.org/officeDocument/2006/relationships" xmlns:w="http://schemas.openxmlformats.org/wordprocessingml/2006/main" xmlns:w14="http://schemas.microsoft.com/office/word/2010/wordml" xmlns:w15="http://schemas.microsoft.com/office/word/2012/wordml" xmlns:w16cex="http://schemas.microsoft.com/office/word/2018/wordml/cex" xmlns:w16cid="http://schemas.microsoft.com/office/word/2016/wordml/cid" xmlns:w16="http://schemas.microsoft.com/office/word/2018/wordml" xmlns:w16sdtdh="http://schemas.microsoft.com/office/word/2020/wordml/sdtdatahash" xmlns:w16se="http://schemas.microsoft.com/office/word/2015/wordml/symex" mc:Ignorable="w14 w15 w16se w16cid w16 w16cex w16sdtdh">
   <w:docDefaults>
     <w:rPrDefault>
       <w:rPr>
-        <w:rFonts w:asciiTheme="minorHAnsi" w:hAnsiTheme="minorHAnsi" w:eastAsiaTheme="minorHAnsi" w:cstheme="minorBidi"/>
+        <w:rFonts w:asciiTheme="minorHAnsi" w:eastAsiaTheme="minorHAnsi" w:hAnsiTheme="minorHAnsi" w:cstheme="minorBidi"/>
         <w:sz w:val="22"/>
         <w:szCs w:val="22"/>
         <w:lang w:val="fr-FR" w:eastAsia="en-US" w:bidi="ar-SA"/>
@@ -1556,17 +1575,17 @@
       </w:pPr>
     </w:pPrDefault>
   </w:docDefaults>
-  <w:latentStyles w:defLockedState="0" w:defUIPriority="99" w:defSemiHidden="0" w:defUnhideWhenUsed="0" w:defQFormat="0" w:count="371">
+  <w:latentStyles w:defLockedState="0" w:defUIPriority="99" w:defSemiHidden="0" w:defUnhideWhenUsed="0" w:defQFormat="0" w:count="376">
     <w:lsdException w:name="Normal" w:uiPriority="0" w:qFormat="1"/>
     <w:lsdException w:name="heading 1" w:uiPriority="9" w:qFormat="1"/>
-    <w:lsdException w:name="heading 2" w:uiPriority="9" w:semiHidden="1" w:unhideWhenUsed="1" w:qFormat="1"/>
-    <w:lsdException w:name="heading 3" w:uiPriority="9" w:semiHidden="1" w:unhideWhenUsed="1" w:qFormat="1"/>
-    <w:lsdException w:name="heading 4" w:uiPriority="9" w:semiHidden="1" w:unhideWhenUsed="1" w:qFormat="1"/>
-    <w:lsdException w:name="heading 5" w:uiPriority="9" w:semiHidden="1" w:unhideWhenUsed="1" w:qFormat="1"/>
-    <w:lsdException w:name="heading 6" w:uiPriority="9" w:semiHidden="1" w:unhideWhenUsed="1" w:qFormat="1"/>
-    <w:lsdException w:name="heading 7" w:uiPriority="9" w:semiHidden="1" w:unhideWhenUsed="1" w:qFormat="1"/>
-    <w:lsdException w:name="heading 8" w:uiPriority="9" w:semiHidden="1" w:unhideWhenUsed="1" w:qFormat="1"/>
-    <w:lsdException w:name="heading 9" w:uiPriority="9" w:semiHidden="1" w:unhideWhenUsed="1" w:qFormat="1"/>
+    <w:lsdException w:name="heading 2" w:semiHidden="1" w:uiPriority="9" w:unhideWhenUsed="1" w:qFormat="1"/>
+    <w:lsdException w:name="heading 3" w:semiHidden="1" w:uiPriority="9" w:unhideWhenUsed="1" w:qFormat="1"/>
+    <w:lsdException w:name="heading 4" w:semiHidden="1" w:uiPriority="9" w:unhideWhenUsed="1" w:qFormat="1"/>
+    <w:lsdException w:name="heading 5" w:semiHidden="1" w:uiPriority="9" w:unhideWhenUsed="1" w:qFormat="1"/>
+    <w:lsdException w:name="heading 6" w:semiHidden="1" w:uiPriority="9" w:unhideWhenUsed="1" w:qFormat="1"/>
+    <w:lsdException w:name="heading 7" w:semiHidden="1" w:uiPriority="9" w:unhideWhenUsed="1" w:qFormat="1"/>
+    <w:lsdException w:name="heading 8" w:semiHidden="1" w:uiPriority="9" w:unhideWhenUsed="1" w:qFormat="1"/>
+    <w:lsdException w:name="heading 9" w:semiHidden="1" w:uiPriority="9" w:unhideWhenUsed="1" w:qFormat="1"/>
     <w:lsdException w:name="index 1" w:semiHidden="1" w:unhideWhenUsed="1"/>
     <w:lsdException w:name="index 2" w:semiHidden="1" w:unhideWhenUsed="1"/>
     <w:lsdException w:name="index 3" w:semiHidden="1" w:unhideWhenUsed="1"/>
@@ -1576,22 +1595,22 @@
     <w:lsdException w:name="index 7" w:semiHidden="1" w:unhideWhenUsed="1"/>
     <w:lsdException w:name="index 8" w:semiHidden="1" w:unhideWhenUsed="1"/>
     <w:lsdException w:name="index 9" w:semiHidden="1" w:unhideWhenUsed="1"/>
-    <w:lsdException w:name="toc 1" w:uiPriority="39" w:semiHidden="1" w:unhideWhenUsed="1"/>
-    <w:lsdException w:name="toc 2" w:uiPriority="39" w:semiHidden="1" w:unhideWhenUsed="1"/>
-    <w:lsdException w:name="toc 3" w:uiPriority="39" w:semiHidden="1" w:unhideWhenUsed="1"/>
-    <w:lsdException w:name="toc 4" w:uiPriority="39" w:semiHidden="1" w:unhideWhenUsed="1"/>
-    <w:lsdException w:name="toc 5" w:uiPriority="39" w:semiHidden="1" w:unhideWhenUsed="1"/>
-    <w:lsdException w:name="toc 6" w:uiPriority="39" w:semiHidden="1" w:unhideWhenUsed="1"/>
-    <w:lsdException w:name="toc 7" w:uiPriority="39" w:semiHidden="1" w:unhideWhenUsed="1"/>
-    <w:lsdException w:name="toc 8" w:uiPriority="39" w:semiHidden="1" w:unhideWhenUsed="1"/>
-    <w:lsdException w:name="toc 9" w:uiPriority="39" w:semiHidden="1" w:unhideWhenUsed="1"/>
+    <w:lsdException w:name="toc 1" w:semiHidden="1" w:uiPriority="39" w:unhideWhenUsed="1"/>
+    <w:lsdException w:name="toc 2" w:semiHidden="1" w:uiPriority="39" w:unhideWhenUsed="1"/>
+    <w:lsdException w:name="toc 3" w:semiHidden="1" w:uiPriority="39" w:unhideWhenUsed="1"/>
+    <w:lsdException w:name="toc 4" w:semiHidden="1" w:uiPriority="39" w:unhideWhenUsed="1"/>
+    <w:lsdException w:name="toc 5" w:semiHidden="1" w:uiPriority="39" w:unhideWhenUsed="1"/>
+    <w:lsdException w:name="toc 6" w:semiHidden="1" w:uiPriority="39" w:unhideWhenUsed="1"/>
+    <w:lsdException w:name="toc 7" w:semiHidden="1" w:uiPriority="39" w:unhideWhenUsed="1"/>
+    <w:lsdException w:name="toc 8" w:semiHidden="1" w:uiPriority="39" w:unhideWhenUsed="1"/>
+    <w:lsdException w:name="toc 9" w:semiHidden="1" w:uiPriority="39" w:unhideWhenUsed="1"/>
     <w:lsdException w:name="Normal Indent" w:semiHidden="1" w:unhideWhenUsed="1"/>
     <w:lsdException w:name="footnote text" w:semiHidden="1" w:unhideWhenUsed="1"/>
     <w:lsdException w:name="annotation text" w:semiHidden="1" w:unhideWhenUsed="1"/>
     <w:lsdException w:name="header" w:semiHidden="1" w:unhideWhenUsed="1"/>
     <w:lsdException w:name="footer" w:semiHidden="1" w:unhideWhenUsed="1"/>
     <w:lsdException w:name="index heading" w:semiHidden="1" w:unhideWhenUsed="1"/>
-    <w:lsdException w:name="caption" w:uiPriority="35" w:semiHidden="1" w:unhideWhenUsed="1" w:qFormat="1"/>
+    <w:lsdException w:name="caption" w:semiHidden="1" w:uiPriority="35" w:unhideWhenUsed="1" w:qFormat="1"/>
     <w:lsdException w:name="table of figures" w:semiHidden="1" w:unhideWhenUsed="1"/>
     <w:lsdException w:name="envelope address" w:semiHidden="1" w:unhideWhenUsed="1"/>
     <w:lsdException w:name="envelope return" w:semiHidden="1" w:unhideWhenUsed="1"/>
@@ -1622,7 +1641,7 @@
     <w:lsdException w:name="Title" w:uiPriority="10" w:qFormat="1"/>
     <w:lsdException w:name="Closing" w:semiHidden="1" w:unhideWhenUsed="1"/>
     <w:lsdException w:name="Signature" w:semiHidden="1" w:unhideWhenUsed="1"/>
-    <w:lsdException w:name="Default Paragraph Font" w:uiPriority="1" w:semiHidden="1" w:unhideWhenUsed="1"/>
+    <w:lsdException w:name="Default Paragraph Font" w:semiHidden="1" w:uiPriority="1" w:unhideWhenUsed="1"/>
     <w:lsdException w:name="Body Text" w:semiHidden="1" w:unhideWhenUsed="1"/>
     <w:lsdException w:name="Body Text Indent" w:semiHidden="1" w:unhideWhenUsed="1"/>
     <w:lsdException w:name="List Continue" w:semiHidden="1" w:unhideWhenUsed="1"/>
@@ -1662,7 +1681,6 @@
     <w:lsdException w:name="HTML Sample" w:semiHidden="1" w:unhideWhenUsed="1"/>
     <w:lsdException w:name="HTML Typewriter" w:semiHidden="1" w:unhideWhenUsed="1"/>
     <w:lsdException w:name="HTML Variable" w:semiHidden="1" w:unhideWhenUsed="1"/>
-    <w:lsdException w:name="Normal Table" w:semiHidden="1" w:unhideWhenUsed="1"/>
     <w:lsdException w:name="annotation subject" w:semiHidden="1" w:unhideWhenUsed="1"/>
     <w:lsdException w:name="No List" w:semiHidden="1" w:unhideWhenUsed="1"/>
     <w:lsdException w:name="Outline List 1" w:semiHidden="1" w:unhideWhenUsed="1"/>
@@ -1705,11 +1723,8 @@
     <w:lsdException w:name="Table Contemporary" w:semiHidden="1" w:unhideWhenUsed="1"/>
     <w:lsdException w:name="Table Elegant" w:semiHidden="1" w:unhideWhenUsed="1"/>
     <w:lsdException w:name="Table Professional" w:semiHidden="1" w:unhideWhenUsed="1"/>
-    <w:lsdException w:name="Table Subtle 1" w:semiHidden="1" w:unhideWhenUsed="1"/>
     <w:lsdException w:name="Table Subtle 2" w:semiHidden="1" w:unhideWhenUsed="1"/>
     <w:lsdException w:name="Table Web 1" w:semiHidden="1" w:unhideWhenUsed="1"/>
-    <w:lsdException w:name="Table Web 2" w:semiHidden="1" w:unhideWhenUsed="1"/>
-    <w:lsdException w:name="Table Web 3" w:semiHidden="1" w:unhideWhenUsed="1"/>
     <w:lsdException w:name="Balloon Text" w:semiHidden="1" w:unhideWhenUsed="1"/>
     <w:lsdException w:name="Table Grid" w:uiPriority="39"/>
     <w:lsdException w:name="Table Theme" w:semiHidden="1" w:unhideWhenUsed="1"/>
@@ -1822,8 +1837,8 @@
     <w:lsdException w:name="Subtle Reference" w:uiPriority="31" w:qFormat="1"/>
     <w:lsdException w:name="Intense Reference" w:uiPriority="32" w:qFormat="1"/>
     <w:lsdException w:name="Book Title" w:uiPriority="33" w:qFormat="1"/>
-    <w:lsdException w:name="Bibliography" w:uiPriority="37" w:semiHidden="1" w:unhideWhenUsed="1"/>
-    <w:lsdException w:name="TOC Heading" w:uiPriority="39" w:semiHidden="1" w:unhideWhenUsed="1" w:qFormat="1"/>
+    <w:lsdException w:name="Bibliography" w:semiHidden="1" w:uiPriority="37" w:unhideWhenUsed="1"/>
+    <w:lsdException w:name="TOC Heading" w:semiHidden="1" w:uiPriority="39" w:unhideWhenUsed="1" w:qFormat="1"/>
     <w:lsdException w:name="Plain Table 1" w:uiPriority="41"/>
     <w:lsdException w:name="Plain Table 2" w:uiPriority="42"/>
     <w:lsdException w:name="Plain Table 3" w:uiPriority="43"/>
@@ -1928,18 +1943,23 @@
     <w:lsdException w:name="List Table 5 Dark Accent 6" w:uiPriority="50"/>
     <w:lsdException w:name="List Table 6 Colorful Accent 6" w:uiPriority="51"/>
     <w:lsdException w:name="List Table 7 Colorful Accent 6" w:uiPriority="52"/>
+    <w:lsdException w:name="Mention" w:semiHidden="1" w:unhideWhenUsed="1"/>
+    <w:lsdException w:name="Smart Hyperlink" w:semiHidden="1" w:unhideWhenUsed="1"/>
+    <w:lsdException w:name="Hashtag" w:semiHidden="1" w:unhideWhenUsed="1"/>
+    <w:lsdException w:name="Unresolved Mention" w:semiHidden="1" w:unhideWhenUsed="1"/>
+    <w:lsdException w:name="Smart Link" w:semiHidden="1" w:unhideWhenUsed="1"/>
   </w:latentStyles>
-  <w:style w:type="paragraph" w:styleId="Normal" w:default="1">
+  <w:style w:type="paragraph" w:default="1" w:styleId="Normal">
     <w:name w:val="Normal"/>
     <w:qFormat/>
   </w:style>
-  <w:style w:type="character" w:styleId="DefaultParagraphFont" w:default="1">
+  <w:style w:type="character" w:default="1" w:styleId="Policepardfaut">
     <w:name w:val="Default Paragraph Font"/>
     <w:uiPriority w:val="1"/>
     <w:semiHidden/>
     <w:unhideWhenUsed/>
   </w:style>
-  <w:style w:type="table" w:styleId="TableNormal" w:default="1">
+  <w:style w:type="table" w:default="1" w:styleId="TableauNormal">
     <w:name w:val="Normal Table"/>
     <w:uiPriority w:val="99"/>
     <w:semiHidden/>
@@ -1954,7 +1974,7 @@
       </w:tblCellMar>
     </w:tblPr>
   </w:style>
-  <w:style w:type="numbering" w:styleId="NoList" w:default="1">
+  <w:style w:type="numbering" w:default="1" w:styleId="Aucuneliste">
     <w:name w:val="No List"/>
     <w:uiPriority w:val="99"/>
     <w:semiHidden/>
@@ -2442,6 +2462,12 @@
 </file>
 
 <file path=customXml/item2.xml><?xml version="1.0" encoding="utf-8"?>
+<p:properties xmlns:p="http://schemas.microsoft.com/office/2006/metadata/properties" xmlns:xsi="http://www.w3.org/2001/XMLSchema-instance" xmlns:pc="http://schemas.microsoft.com/office/infopath/2007/PartnerControls">
+  <documentManagement/>
+</p:properties>
+</file>
+
+<file path=customXml/item3.xml><?xml version="1.0" encoding="utf-8"?>
 <?mso-contentType ?>
 <FormTemplates xmlns="http://schemas.microsoft.com/sharepoint/v3/contenttype/forms">
   <Display>DocumentLibraryForm</Display>
@@ -2450,20 +2476,38 @@
 </FormTemplates>
 </file>
 
-<file path=customXml/item3.xml><?xml version="1.0" encoding="utf-8"?>
-<p:properties xmlns:p="http://schemas.microsoft.com/office/2006/metadata/properties" xmlns:xsi="http://www.w3.org/2001/XMLSchema-instance" xmlns:pc="http://schemas.microsoft.com/office/infopath/2007/PartnerControls">
-  <documentManagement/>
-</p:properties>
-</file>
-
 <file path=customXml/itemProps1.xml><?xml version="1.0" encoding="utf-8"?>
-<ds:datastoreItem xmlns:ds="http://schemas.openxmlformats.org/officeDocument/2006/customXml" ds:itemID="{44BA274B-F26A-49FC-A57E-E65A64CA111F}"/>
+<ds:datastoreItem xmlns:ds="http://schemas.openxmlformats.org/officeDocument/2006/customXml" ds:itemID="{44BA274B-F26A-49FC-A57E-E65A64CA111F}">
+  <ds:schemaRefs>
+    <ds:schemaRef ds:uri="http://schemas.microsoft.com/office/2006/metadata/contentType"/>
+    <ds:schemaRef ds:uri="http://schemas.microsoft.com/office/2006/metadata/properties/metaAttributes"/>
+    <ds:schemaRef ds:uri="http://www.w3.org/2001/XMLSchema"/>
+    <ds:schemaRef ds:uri="http://schemas.microsoft.com/office/2006/metadata/properties"/>
+    <ds:schemaRef ds:uri="0d897df4-3ab0-41fa-9395-c4b4e0444256"/>
+    <ds:schemaRef ds:uri="90f8de0c-6e2c-4f96-897f-4406cedead91"/>
+    <ds:schemaRef ds:uri="http://schemas.microsoft.com/office/2006/documentManagement/types"/>
+    <ds:schemaRef ds:uri="http://schemas.microsoft.com/office/infopath/2007/PartnerControls"/>
+    <ds:schemaRef ds:uri="http://schemas.openxmlformats.org/package/2006/metadata/core-properties"/>
+    <ds:schemaRef ds:uri="http://purl.org/dc/elements/1.1/"/>
+    <ds:schemaRef ds:uri="http://purl.org/dc/terms/"/>
+    <ds:schemaRef ds:uri="http://schemas.microsoft.com/internal/obd"/>
+  </ds:schemaRefs>
+</ds:datastoreItem>
 </file>
 
 <file path=customXml/itemProps2.xml><?xml version="1.0" encoding="utf-8"?>
-<ds:datastoreItem xmlns:ds="http://schemas.openxmlformats.org/officeDocument/2006/customXml" ds:itemID="{B04BB911-3A30-47F7-89F4-2C205F154491}"/>
+<ds:datastoreItem xmlns:ds="http://schemas.openxmlformats.org/officeDocument/2006/customXml" ds:itemID="{4373F2CF-99B0-407F-BEDC-846A5C907D31}">
+  <ds:schemaRefs>
+    <ds:schemaRef ds:uri="http://schemas.microsoft.com/office/2006/metadata/properties"/>
+    <ds:schemaRef ds:uri="http://schemas.microsoft.com/office/infopath/2007/PartnerControls"/>
+  </ds:schemaRefs>
+</ds:datastoreItem>
 </file>
 
 <file path=customXml/itemProps3.xml><?xml version="1.0" encoding="utf-8"?>
-<ds:datastoreItem xmlns:ds="http://schemas.openxmlformats.org/officeDocument/2006/customXml" ds:itemID="{4373F2CF-99B0-407F-BEDC-846A5C907D31}"/>
+<ds:datastoreItem xmlns:ds="http://schemas.openxmlformats.org/officeDocument/2006/customXml" ds:itemID="{B04BB911-3A30-47F7-89F4-2C205F154491}">
+  <ds:schemaRefs>
+    <ds:schemaRef ds:uri="http://schemas.microsoft.com/sharepoint/v3/contenttype/forms"/>
+  </ds:schemaRefs>
+</ds:datastoreItem>
 </file>
</xml_diff>